<commit_message>
Added a Flume interceptor stub.
</commit_message>
<xml_diff>
--- a/docs/Implement a Minimal Viable Data Product Using Deeplearning4J.docx
+++ b/docs/Implement a Minimal Viable Data Product Using Deeplearning4J.docx
@@ -6,11 +6,358 @@
       <w:pPr>
         <w:pStyle w:val="berschrift1"/>
       </w:pPr>
+      <w:bookmarkStart w:id="0" w:name="_Toc482047734"/>
       <w:r>
         <w:t>Implement a Minimal Viable Data Product Using Deeplearning4J</w:t>
       </w:r>
-    </w:p>
-    <w:p/>
+      <w:bookmarkEnd w:id="0"/>
+    </w:p>
+    <w:p/>
+    <w:p>
+      <w:pPr>
+        <w:ind w:left="567" w:right="1411"/>
+        <w:jc w:val="both"/>
+        <w:rPr>
+          <w:sz w:val="20"/>
+          <w:szCs w:val="20"/>
+        </w:rPr>
+      </w:pPr>
+      <w:r>
+        <w:rPr>
+          <w:sz w:val="20"/>
+          <w:szCs w:val="20"/>
+        </w:rPr>
+        <w:t xml:space="preserve">This article </w:t>
+      </w:r>
+      <w:r>
+        <w:rPr>
+          <w:sz w:val="20"/>
+          <w:szCs w:val="20"/>
+        </w:rPr>
+        <w:t>demonstrates</w:t>
+      </w:r>
+      <w:r>
+        <w:rPr>
+          <w:sz w:val="20"/>
+          <w:szCs w:val="20"/>
+        </w:rPr>
+        <w:t xml:space="preserve"> data flows and interaction between core components of a data-product. Our </w:t>
+      </w:r>
+      <w:r>
+        <w:rPr>
+          <w:sz w:val="20"/>
+          <w:szCs w:val="20"/>
+        </w:rPr>
+        <w:t>example use-case is</w:t>
+      </w:r>
+      <w:r>
+        <w:rPr>
+          <w:sz w:val="20"/>
+          <w:szCs w:val="20"/>
+        </w:rPr>
+        <w:t xml:space="preserve"> automatic classification of images using neural </w:t>
+      </w:r>
+      <w:bookmarkStart w:id="1" w:name="_GoBack"/>
+      <w:bookmarkEnd w:id="1"/>
+      <w:r>
+        <w:rPr>
+          <w:sz w:val="20"/>
+          <w:szCs w:val="20"/>
+        </w:rPr>
+        <w:t xml:space="preserve">networks. </w:t>
+      </w:r>
+    </w:p>
+    <w:p>
+      <w:pPr>
+        <w:ind w:left="567" w:right="1411"/>
+        <w:jc w:val="both"/>
+        <w:rPr>
+          <w:sz w:val="20"/>
+          <w:szCs w:val="20"/>
+        </w:rPr>
+      </w:pPr>
+      <w:r>
+        <w:rPr>
+          <w:sz w:val="20"/>
+          <w:szCs w:val="20"/>
+        </w:rPr>
+        <w:br/>
+      </w:r>
+      <w:r>
+        <w:rPr>
+          <w:sz w:val="20"/>
+          <w:szCs w:val="20"/>
+        </w:rPr>
+        <w:t>A</w:t>
+      </w:r>
+      <w:r>
+        <w:rPr>
+          <w:sz w:val="20"/>
+          <w:szCs w:val="20"/>
+        </w:rPr>
+        <w:t>f</w:t>
+      </w:r>
+      <w:r>
+        <w:rPr>
+          <w:sz w:val="20"/>
+          <w:szCs w:val="20"/>
+        </w:rPr>
+        <w:t>t</w:t>
+      </w:r>
+      <w:r>
+        <w:rPr>
+          <w:sz w:val="20"/>
+          <w:szCs w:val="20"/>
+        </w:rPr>
+        <w:t>er</w:t>
+      </w:r>
+      <w:r>
+        <w:rPr>
+          <w:sz w:val="20"/>
+          <w:szCs w:val="20"/>
+        </w:rPr>
+        <w:t xml:space="preserve"> </w:t>
+      </w:r>
+      <w:r>
+        <w:rPr>
+          <w:sz w:val="20"/>
+          <w:szCs w:val="20"/>
+        </w:rPr>
+        <w:t xml:space="preserve">reading </w:t>
+      </w:r>
+      <w:r>
+        <w:rPr>
+          <w:sz w:val="20"/>
+          <w:szCs w:val="20"/>
+        </w:rPr>
+        <w:t xml:space="preserve">the </w:t>
+      </w:r>
+      <w:r>
+        <w:rPr>
+          <w:sz w:val="20"/>
+          <w:szCs w:val="20"/>
+        </w:rPr>
+        <w:t>article</w:t>
+      </w:r>
+      <w:r>
+        <w:rPr>
+          <w:sz w:val="20"/>
+          <w:szCs w:val="20"/>
+        </w:rPr>
+        <w:t xml:space="preserve"> you</w:t>
+      </w:r>
+      <w:r>
+        <w:rPr>
+          <w:sz w:val="20"/>
+          <w:szCs w:val="20"/>
+        </w:rPr>
+        <w:t xml:space="preserve"> </w:t>
+      </w:r>
+      <w:r>
+        <w:rPr>
+          <w:sz w:val="20"/>
+          <w:szCs w:val="20"/>
+        </w:rPr>
+        <w:t>will be able:</w:t>
+      </w:r>
+    </w:p>
+    <w:p>
+      <w:pPr>
+        <w:ind w:left="567" w:right="1411"/>
+        <w:jc w:val="both"/>
+        <w:rPr>
+          <w:sz w:val="20"/>
+          <w:szCs w:val="20"/>
+        </w:rPr>
+      </w:pPr>
+      <w:r>
+        <w:rPr>
+          <w:sz w:val="20"/>
+          <w:szCs w:val="20"/>
+        </w:rPr>
+        <w:t xml:space="preserve">- to use DL4J </w:t>
+      </w:r>
+      <w:r>
+        <w:rPr>
+          <w:sz w:val="20"/>
+          <w:szCs w:val="20"/>
+        </w:rPr>
+        <w:t>i</w:t>
+      </w:r>
+      <w:r>
+        <w:rPr>
+          <w:sz w:val="20"/>
+          <w:szCs w:val="20"/>
+        </w:rPr>
+        <w:t>n a Spark session</w:t>
+      </w:r>
+      <w:r>
+        <w:rPr>
+          <w:sz w:val="20"/>
+          <w:szCs w:val="20"/>
+        </w:rPr>
+        <w:t xml:space="preserve"> / CDSW</w:t>
+      </w:r>
+    </w:p>
+    <w:p>
+      <w:pPr>
+        <w:ind w:left="567" w:right="1411"/>
+        <w:jc w:val="both"/>
+        <w:rPr>
+          <w:sz w:val="20"/>
+          <w:szCs w:val="20"/>
+        </w:rPr>
+      </w:pPr>
+      <w:r>
+        <w:rPr>
+          <w:sz w:val="20"/>
+          <w:szCs w:val="20"/>
+        </w:rPr>
+        <w:t>- persist labeled training data in Kudu (in order to slice and dice the training set)</w:t>
+      </w:r>
+    </w:p>
+    <w:p>
+      <w:pPr>
+        <w:ind w:left="567" w:right="1411"/>
+        <w:jc w:val="both"/>
+        <w:rPr>
+          <w:sz w:val="20"/>
+          <w:szCs w:val="20"/>
+        </w:rPr>
+      </w:pPr>
+      <w:r>
+        <w:rPr>
+          <w:sz w:val="20"/>
+          <w:szCs w:val="20"/>
+        </w:rPr>
+        <w:t>- execute a learned model in</w:t>
+      </w:r>
+      <w:r>
+        <w:rPr>
+          <w:sz w:val="20"/>
+          <w:szCs w:val="20"/>
+        </w:rPr>
+        <w:t xml:space="preserve"> a</w:t>
+      </w:r>
+      <w:r>
+        <w:rPr>
+          <w:sz w:val="20"/>
+          <w:szCs w:val="20"/>
+        </w:rPr>
+        <w:t xml:space="preserve"> Spark-shell</w:t>
+      </w:r>
+      <w:r>
+        <w:rPr>
+          <w:sz w:val="20"/>
+          <w:szCs w:val="20"/>
+        </w:rPr>
+        <w:t xml:space="preserve"> session</w:t>
+      </w:r>
+    </w:p>
+    <w:p>
+      <w:pPr>
+        <w:ind w:left="567" w:right="1411"/>
+        <w:jc w:val="both"/>
+        <w:rPr>
+          <w:sz w:val="20"/>
+          <w:szCs w:val="20"/>
+        </w:rPr>
+      </w:pPr>
+      <w:r>
+        <w:rPr>
+          <w:sz w:val="20"/>
+          <w:szCs w:val="20"/>
+        </w:rPr>
+        <w:t xml:space="preserve">- execute a learned model in </w:t>
+      </w:r>
+      <w:r>
+        <w:rPr>
+          <w:sz w:val="20"/>
+          <w:szCs w:val="20"/>
+        </w:rPr>
+        <w:t xml:space="preserve">a </w:t>
+      </w:r>
+      <w:r>
+        <w:rPr>
+          <w:sz w:val="20"/>
+          <w:szCs w:val="20"/>
+        </w:rPr>
+        <w:t>Spark-streaming</w:t>
+      </w:r>
+      <w:r>
+        <w:rPr>
+          <w:sz w:val="20"/>
+          <w:szCs w:val="20"/>
+        </w:rPr>
+        <w:t xml:space="preserve"> job</w:t>
+      </w:r>
+    </w:p>
+    <w:p>
+      <w:pPr>
+        <w:ind w:left="567" w:right="1411"/>
+        <w:jc w:val="both"/>
+        <w:rPr>
+          <w:sz w:val="20"/>
+          <w:szCs w:val="20"/>
+        </w:rPr>
+      </w:pPr>
+      <w:r>
+        <w:rPr>
+          <w:sz w:val="20"/>
+          <w:szCs w:val="20"/>
+        </w:rPr>
+        <w:br/>
+      </w:r>
+      <w:r>
+        <w:rPr>
+          <w:sz w:val="20"/>
+          <w:szCs w:val="20"/>
+        </w:rPr>
+        <w:t xml:space="preserve">This means: </w:t>
+      </w:r>
+      <w:r>
+        <w:rPr>
+          <w:sz w:val="20"/>
+          <w:szCs w:val="20"/>
+        </w:rPr>
+        <w:t xml:space="preserve">we go from </w:t>
+      </w:r>
+      <w:r>
+        <w:rPr>
+          <w:sz w:val="20"/>
+          <w:szCs w:val="20"/>
+        </w:rPr>
+        <w:t>learning to production,</w:t>
+      </w:r>
+      <w:r>
+        <w:rPr>
+          <w:sz w:val="20"/>
+          <w:szCs w:val="20"/>
+        </w:rPr>
+        <w:t xml:space="preserve"> not </w:t>
+      </w:r>
+      <w:r>
+        <w:rPr>
+          <w:sz w:val="20"/>
+          <w:szCs w:val="20"/>
+        </w:rPr>
+        <w:t xml:space="preserve">perfectly </w:t>
+      </w:r>
+      <w:r>
+        <w:rPr>
+          <w:sz w:val="20"/>
+          <w:szCs w:val="20"/>
+        </w:rPr>
+        <w:t>robust, but end-2-end</w:t>
+      </w:r>
+      <w:r>
+        <w:rPr>
+          <w:sz w:val="20"/>
+          <w:szCs w:val="20"/>
+        </w:rPr>
+        <w:t>!</w:t>
+      </w:r>
+    </w:p>
     <w:p>
       <w:pPr>
         <w:ind w:left="567" w:right="844"/>
@@ -20,268 +367,564 @@
           <w:szCs w:val="22"/>
         </w:rPr>
       </w:pPr>
-      <w:r>
+    </w:p>
+    <w:p>
+      <w:pPr>
+        <w:ind w:left="567" w:right="844"/>
+        <w:jc w:val="both"/>
         <w:rPr>
           <w:sz w:val="22"/>
           <w:szCs w:val="22"/>
         </w:rPr>
-        <w:t xml:space="preserve">This article </w:t>
+      </w:pPr>
+    </w:p>
+    <w:p>
+      <w:pPr>
+        <w:pStyle w:val="berschrift2"/>
+      </w:pPr>
+      <w:r>
+        <w:t>Content</w:t>
       </w:r>
       <w:r>
         <w:rPr>
           <w:sz w:val="22"/>
           <w:szCs w:val="22"/>
         </w:rPr>
-        <w:t>demonstrates</w:t>
+        <w:fldChar w:fldCharType="begin"/>
       </w:r>
       <w:r>
         <w:rPr>
           <w:sz w:val="22"/>
           <w:szCs w:val="22"/>
         </w:rPr>
-        <w:t xml:space="preserve"> data flows and interaction between core components of a data-product. Our goal is an automatic classification of images using neural networks. </w:t>
+        <w:instrText xml:space="preserve"> TOC \o "1-3" </w:instrText>
       </w:r>
       <w:r>
         <w:rPr>
           <w:sz w:val="22"/>
           <w:szCs w:val="22"/>
         </w:rPr>
-        <w:t>A</w:t>
-      </w:r>
-      <w:r>
+        <w:fldChar w:fldCharType="separate"/>
+      </w:r>
+    </w:p>
+    <w:p>
+      <w:pPr>
+        <w:pStyle w:val="Verzeichnis2"/>
+        <w:tabs>
+          <w:tab w:val="right" w:leader="dot" w:pos="9056"/>
+        </w:tabs>
+        <w:rPr>
+          <w:rFonts w:eastAsiaTheme="minorEastAsia"/>
+          <w:noProof/>
+          <w:lang w:val="de-DE" w:eastAsia="de-DE"/>
+        </w:rPr>
+      </w:pPr>
+      <w:r>
+        <w:rPr>
+          <w:noProof/>
+        </w:rPr>
+        <w:t>Scope</w:t>
+      </w:r>
+      <w:r>
+        <w:rPr>
+          <w:noProof/>
+        </w:rPr>
+        <w:tab/>
+      </w:r>
+      <w:r>
+        <w:rPr>
+          <w:noProof/>
+        </w:rPr>
+        <w:fldChar w:fldCharType="begin"/>
+      </w:r>
+      <w:r>
+        <w:rPr>
+          <w:noProof/>
+        </w:rPr>
+        <w:instrText xml:space="preserve"> PAGEREF _Toc482047735 \h </w:instrText>
+      </w:r>
+      <w:r>
+        <w:rPr>
+          <w:noProof/>
+        </w:rPr>
+      </w:r>
+      <w:r>
+        <w:rPr>
+          <w:noProof/>
+        </w:rPr>
+        <w:fldChar w:fldCharType="separate"/>
+      </w:r>
+      <w:r>
+        <w:rPr>
+          <w:noProof/>
+        </w:rPr>
+        <w:t>1</w:t>
+      </w:r>
+      <w:r>
+        <w:rPr>
+          <w:noProof/>
+        </w:rPr>
+        <w:fldChar w:fldCharType="end"/>
+      </w:r>
+    </w:p>
+    <w:p>
+      <w:pPr>
+        <w:pStyle w:val="Verzeichnis2"/>
+        <w:tabs>
+          <w:tab w:val="right" w:leader="dot" w:pos="9056"/>
+        </w:tabs>
+        <w:rPr>
+          <w:rFonts w:eastAsiaTheme="minorEastAsia"/>
+          <w:noProof/>
+          <w:lang w:val="de-DE" w:eastAsia="de-DE"/>
+        </w:rPr>
+      </w:pPr>
+      <w:r>
+        <w:rPr>
+          <w:noProof/>
+        </w:rPr>
+        <w:t>1. Ingest and convert raw images</w:t>
+      </w:r>
+      <w:r>
+        <w:rPr>
+          <w:noProof/>
+        </w:rPr>
+        <w:tab/>
+      </w:r>
+      <w:r>
+        <w:rPr>
+          <w:noProof/>
+        </w:rPr>
+        <w:fldChar w:fldCharType="begin"/>
+      </w:r>
+      <w:r>
+        <w:rPr>
+          <w:noProof/>
+        </w:rPr>
+        <w:instrText xml:space="preserve"> PAGEREF _Toc482047736 \h </w:instrText>
+      </w:r>
+      <w:r>
+        <w:rPr>
+          <w:noProof/>
+        </w:rPr>
+      </w:r>
+      <w:r>
+        <w:rPr>
+          <w:noProof/>
+        </w:rPr>
+        <w:fldChar w:fldCharType="separate"/>
+      </w:r>
+      <w:r>
+        <w:rPr>
+          <w:noProof/>
+        </w:rPr>
+        <w:t>3</w:t>
+      </w:r>
+      <w:r>
+        <w:rPr>
+          <w:noProof/>
+        </w:rPr>
+        <w:fldChar w:fldCharType="end"/>
+      </w:r>
+    </w:p>
+    <w:p>
+      <w:pPr>
+        <w:pStyle w:val="Verzeichnis2"/>
+        <w:tabs>
+          <w:tab w:val="right" w:leader="dot" w:pos="9056"/>
+        </w:tabs>
+        <w:rPr>
+          <w:rFonts w:eastAsiaTheme="minorEastAsia"/>
+          <w:noProof/>
+          <w:lang w:val="de-DE" w:eastAsia="de-DE"/>
+        </w:rPr>
+      </w:pPr>
+      <w:r>
+        <w:rPr>
+          <w:noProof/>
+        </w:rPr>
+        <w:t>2. Train a model from labeled images</w:t>
+      </w:r>
+      <w:r>
+        <w:rPr>
+          <w:noProof/>
+        </w:rPr>
+        <w:tab/>
+      </w:r>
+      <w:r>
+        <w:rPr>
+          <w:noProof/>
+        </w:rPr>
+        <w:fldChar w:fldCharType="begin"/>
+      </w:r>
+      <w:r>
+        <w:rPr>
+          <w:noProof/>
+        </w:rPr>
+        <w:instrText xml:space="preserve"> PAGEREF _Toc482047737 \h </w:instrText>
+      </w:r>
+      <w:r>
+        <w:rPr>
+          <w:noProof/>
+        </w:rPr>
+      </w:r>
+      <w:r>
+        <w:rPr>
+          <w:noProof/>
+        </w:rPr>
+        <w:fldChar w:fldCharType="separate"/>
+      </w:r>
+      <w:r>
+        <w:rPr>
+          <w:noProof/>
+        </w:rPr>
+        <w:t>3</w:t>
+      </w:r>
+      <w:r>
+        <w:rPr>
+          <w:noProof/>
+        </w:rPr>
+        <w:fldChar w:fldCharType="end"/>
+      </w:r>
+    </w:p>
+    <w:p>
+      <w:pPr>
+        <w:pStyle w:val="Verzeichnis2"/>
+        <w:tabs>
+          <w:tab w:val="right" w:leader="dot" w:pos="9056"/>
+        </w:tabs>
+        <w:rPr>
+          <w:rFonts w:eastAsiaTheme="minorEastAsia"/>
+          <w:noProof/>
+          <w:lang w:val="de-DE" w:eastAsia="de-DE"/>
+        </w:rPr>
+      </w:pPr>
+      <w:r>
+        <w:rPr>
+          <w:noProof/>
+        </w:rPr>
+        <w:t>3. Query for a specific training set</w:t>
+      </w:r>
+      <w:r>
+        <w:rPr>
+          <w:noProof/>
+        </w:rPr>
+        <w:tab/>
+      </w:r>
+      <w:r>
+        <w:rPr>
+          <w:noProof/>
+        </w:rPr>
+        <w:fldChar w:fldCharType="begin"/>
+      </w:r>
+      <w:r>
+        <w:rPr>
+          <w:noProof/>
+        </w:rPr>
+        <w:instrText xml:space="preserve"> PAGEREF _Toc482047738 \h </w:instrText>
+      </w:r>
+      <w:r>
+        <w:rPr>
+          <w:noProof/>
+        </w:rPr>
+      </w:r>
+      <w:r>
+        <w:rPr>
+          <w:noProof/>
+        </w:rPr>
+        <w:fldChar w:fldCharType="separate"/>
+      </w:r>
+      <w:r>
+        <w:rPr>
+          <w:noProof/>
+        </w:rPr>
+        <w:t>3</w:t>
+      </w:r>
+      <w:r>
+        <w:rPr>
+          <w:noProof/>
+        </w:rPr>
+        <w:fldChar w:fldCharType="end"/>
+      </w:r>
+    </w:p>
+    <w:p>
+      <w:pPr>
+        <w:pStyle w:val="Verzeichnis2"/>
+        <w:tabs>
+          <w:tab w:val="right" w:leader="dot" w:pos="9056"/>
+        </w:tabs>
+        <w:rPr>
+          <w:rFonts w:eastAsiaTheme="minorEastAsia"/>
+          <w:noProof/>
+          <w:lang w:val="de-DE" w:eastAsia="de-DE"/>
+        </w:rPr>
+      </w:pPr>
+      <w:r>
+        <w:rPr>
+          <w:noProof/>
+        </w:rPr>
+        <w:t>4. Variation of model parameters</w:t>
+      </w:r>
+      <w:r>
+        <w:rPr>
+          <w:noProof/>
+        </w:rPr>
+        <w:tab/>
+      </w:r>
+      <w:r>
+        <w:rPr>
+          <w:noProof/>
+        </w:rPr>
+        <w:fldChar w:fldCharType="begin"/>
+      </w:r>
+      <w:r>
+        <w:rPr>
+          <w:noProof/>
+        </w:rPr>
+        <w:instrText xml:space="preserve"> PAGEREF _Toc482047739 \h </w:instrText>
+      </w:r>
+      <w:r>
+        <w:rPr>
+          <w:noProof/>
+        </w:rPr>
+      </w:r>
+      <w:r>
+        <w:rPr>
+          <w:noProof/>
+        </w:rPr>
+        <w:fldChar w:fldCharType="separate"/>
+      </w:r>
+      <w:r>
+        <w:rPr>
+          <w:noProof/>
+        </w:rPr>
+        <w:t>3</w:t>
+      </w:r>
+      <w:r>
+        <w:rPr>
+          <w:noProof/>
+        </w:rPr>
+        <w:fldChar w:fldCharType="end"/>
+      </w:r>
+    </w:p>
+    <w:p>
+      <w:pPr>
+        <w:pStyle w:val="Verzeichnis2"/>
+        <w:tabs>
+          <w:tab w:val="right" w:leader="dot" w:pos="9056"/>
+        </w:tabs>
+        <w:rPr>
+          <w:rFonts w:eastAsiaTheme="minorEastAsia"/>
+          <w:noProof/>
+          <w:lang w:val="de-DE" w:eastAsia="de-DE"/>
+        </w:rPr>
+      </w:pPr>
+      <w:r>
+        <w:rPr>
+          <w:noProof/>
+        </w:rPr>
+        <w:t>5. Evaluation of model quality</w:t>
+      </w:r>
+      <w:r>
+        <w:rPr>
+          <w:noProof/>
+        </w:rPr>
+        <w:tab/>
+      </w:r>
+      <w:r>
+        <w:rPr>
+          <w:noProof/>
+        </w:rPr>
+        <w:fldChar w:fldCharType="begin"/>
+      </w:r>
+      <w:r>
+        <w:rPr>
+          <w:noProof/>
+        </w:rPr>
+        <w:instrText xml:space="preserve"> PAGEREF _Toc482047740 \h </w:instrText>
+      </w:r>
+      <w:r>
+        <w:rPr>
+          <w:noProof/>
+        </w:rPr>
+      </w:r>
+      <w:r>
+        <w:rPr>
+          <w:noProof/>
+        </w:rPr>
+        <w:fldChar w:fldCharType="separate"/>
+      </w:r>
+      <w:r>
+        <w:rPr>
+          <w:noProof/>
+        </w:rPr>
+        <w:t>3</w:t>
+      </w:r>
+      <w:r>
+        <w:rPr>
+          <w:noProof/>
+        </w:rPr>
+        <w:fldChar w:fldCharType="end"/>
+      </w:r>
+    </w:p>
+    <w:p>
+      <w:pPr>
+        <w:pStyle w:val="Verzeichnis2"/>
+        <w:tabs>
+          <w:tab w:val="right" w:leader="dot" w:pos="9056"/>
+        </w:tabs>
+        <w:rPr>
+          <w:rFonts w:eastAsiaTheme="minorEastAsia"/>
+          <w:noProof/>
+          <w:lang w:val="de-DE" w:eastAsia="de-DE"/>
+        </w:rPr>
+      </w:pPr>
+      <w:r>
+        <w:rPr>
+          <w:noProof/>
+        </w:rPr>
+        <w:t>6. Predict the class of unknown images</w:t>
+      </w:r>
+      <w:r>
+        <w:rPr>
+          <w:noProof/>
+        </w:rPr>
+        <w:tab/>
+      </w:r>
+      <w:r>
+        <w:rPr>
+          <w:noProof/>
+        </w:rPr>
+        <w:fldChar w:fldCharType="begin"/>
+      </w:r>
+      <w:r>
+        <w:rPr>
+          <w:noProof/>
+        </w:rPr>
+        <w:instrText xml:space="preserve"> PAGEREF _Toc482047741 \h </w:instrText>
+      </w:r>
+      <w:r>
+        <w:rPr>
+          <w:noProof/>
+        </w:rPr>
+      </w:r>
+      <w:r>
+        <w:rPr>
+          <w:noProof/>
+        </w:rPr>
+        <w:fldChar w:fldCharType="separate"/>
+      </w:r>
+      <w:r>
+        <w:rPr>
+          <w:noProof/>
+        </w:rPr>
+        <w:t>3</w:t>
+      </w:r>
+      <w:r>
+        <w:rPr>
+          <w:noProof/>
+        </w:rPr>
+        <w:fldChar w:fldCharType="end"/>
+      </w:r>
+    </w:p>
+    <w:p>
+      <w:pPr>
+        <w:pStyle w:val="Verzeichnis2"/>
+        <w:tabs>
+          <w:tab w:val="right" w:leader="dot" w:pos="9056"/>
+        </w:tabs>
+        <w:rPr>
+          <w:rFonts w:eastAsiaTheme="minorEastAsia"/>
+          <w:noProof/>
+          <w:lang w:val="de-DE" w:eastAsia="de-DE"/>
+        </w:rPr>
+      </w:pPr>
+      <w:r>
+        <w:rPr>
+          <w:noProof/>
+        </w:rPr>
+        <w:t>Conclusion &amp; Outlook</w:t>
+      </w:r>
+      <w:r>
+        <w:rPr>
+          <w:noProof/>
+        </w:rPr>
+        <w:tab/>
+      </w:r>
+      <w:r>
+        <w:rPr>
+          <w:noProof/>
+        </w:rPr>
+        <w:fldChar w:fldCharType="begin"/>
+      </w:r>
+      <w:r>
+        <w:rPr>
+          <w:noProof/>
+        </w:rPr>
+        <w:instrText xml:space="preserve"> PAGEREF _Toc482047742 \h </w:instrText>
+      </w:r>
+      <w:r>
+        <w:rPr>
+          <w:noProof/>
+        </w:rPr>
+      </w:r>
+      <w:r>
+        <w:rPr>
+          <w:noProof/>
+        </w:rPr>
+        <w:fldChar w:fldCharType="separate"/>
+      </w:r>
+      <w:r>
+        <w:rPr>
+          <w:noProof/>
+        </w:rPr>
+        <w:t>4</w:t>
+      </w:r>
+      <w:r>
+        <w:rPr>
+          <w:noProof/>
+        </w:rPr>
+        <w:fldChar w:fldCharType="end"/>
+      </w:r>
+    </w:p>
+    <w:p>
+      <w:pPr>
+        <w:ind w:left="567" w:right="844"/>
+        <w:jc w:val="both"/>
         <w:rPr>
           <w:sz w:val="22"/>
           <w:szCs w:val="22"/>
         </w:rPr>
-        <w:t>f</w:t>
-      </w:r>
+      </w:pPr>
       <w:r>
         <w:rPr>
           <w:sz w:val="22"/>
           <w:szCs w:val="22"/>
         </w:rPr>
-        <w:t>t</w:t>
-      </w:r>
-      <w:r>
-        <w:rPr>
-          <w:sz w:val="22"/>
-          <w:szCs w:val="22"/>
-        </w:rPr>
-        <w:t>er</w:t>
-      </w:r>
-      <w:r>
-        <w:rPr>
-          <w:sz w:val="22"/>
-          <w:szCs w:val="22"/>
-        </w:rPr>
-        <w:t xml:space="preserve"> </w:t>
-      </w:r>
-      <w:r>
-        <w:rPr>
-          <w:sz w:val="22"/>
-          <w:szCs w:val="22"/>
-        </w:rPr>
-        <w:t xml:space="preserve">reading </w:t>
-      </w:r>
-      <w:r>
-        <w:rPr>
-          <w:sz w:val="22"/>
-          <w:szCs w:val="22"/>
-        </w:rPr>
-        <w:t xml:space="preserve">the </w:t>
-      </w:r>
-      <w:r>
-        <w:rPr>
-          <w:sz w:val="22"/>
-          <w:szCs w:val="22"/>
-        </w:rPr>
-        <w:t xml:space="preserve">article </w:t>
-      </w:r>
-      <w:r>
-        <w:rPr>
-          <w:sz w:val="22"/>
-          <w:szCs w:val="22"/>
-        </w:rPr>
-        <w:t>will be able:</w:t>
-      </w:r>
-    </w:p>
-    <w:p>
-      <w:pPr>
-        <w:ind w:left="567" w:right="844"/>
-        <w:jc w:val="both"/>
-        <w:rPr>
-          <w:sz w:val="22"/>
-          <w:szCs w:val="22"/>
-        </w:rPr>
-      </w:pPr>
-      <w:r>
-        <w:rPr>
-          <w:sz w:val="22"/>
-          <w:szCs w:val="22"/>
-        </w:rPr>
-        <w:t xml:space="preserve">- to use DL4J </w:t>
-      </w:r>
-      <w:r>
-        <w:rPr>
-          <w:sz w:val="22"/>
-          <w:szCs w:val="22"/>
-        </w:rPr>
-        <w:t>i</w:t>
-      </w:r>
-      <w:r>
-        <w:rPr>
-          <w:sz w:val="22"/>
-          <w:szCs w:val="22"/>
-        </w:rPr>
-        <w:t>n a Spark session</w:t>
-      </w:r>
-      <w:r>
-        <w:rPr>
-          <w:sz w:val="22"/>
-          <w:szCs w:val="22"/>
-        </w:rPr>
-        <w:t xml:space="preserve"> / CDSW</w:t>
-      </w:r>
-    </w:p>
-    <w:p>
-      <w:pPr>
-        <w:ind w:left="567" w:right="844"/>
-        <w:jc w:val="both"/>
-        <w:rPr>
-          <w:sz w:val="22"/>
-          <w:szCs w:val="22"/>
-        </w:rPr>
-      </w:pPr>
-      <w:r>
-        <w:rPr>
-          <w:sz w:val="22"/>
-          <w:szCs w:val="22"/>
-        </w:rPr>
-        <w:t>- persist labeled training data in Kudu (in order to slice and dice the training set)</w:t>
-      </w:r>
-    </w:p>
-    <w:p>
-      <w:pPr>
-        <w:ind w:left="567" w:right="844"/>
-        <w:jc w:val="both"/>
-        <w:rPr>
-          <w:sz w:val="22"/>
-          <w:szCs w:val="22"/>
-        </w:rPr>
-      </w:pPr>
-      <w:r>
-        <w:rPr>
-          <w:sz w:val="22"/>
-          <w:szCs w:val="22"/>
-        </w:rPr>
-        <w:t>- execute a learned model in</w:t>
-      </w:r>
-      <w:r>
-        <w:rPr>
-          <w:sz w:val="22"/>
-          <w:szCs w:val="22"/>
-        </w:rPr>
-        <w:t xml:space="preserve"> a</w:t>
-      </w:r>
-      <w:r>
-        <w:rPr>
-          <w:sz w:val="22"/>
-          <w:szCs w:val="22"/>
-        </w:rPr>
-        <w:t xml:space="preserve"> Spark-shell</w:t>
-      </w:r>
-      <w:r>
-        <w:rPr>
-          <w:sz w:val="22"/>
-          <w:szCs w:val="22"/>
-        </w:rPr>
-        <w:t xml:space="preserve"> session</w:t>
-      </w:r>
-    </w:p>
-    <w:p>
-      <w:pPr>
-        <w:ind w:left="567" w:right="844"/>
-        <w:jc w:val="both"/>
-        <w:rPr>
-          <w:sz w:val="22"/>
-          <w:szCs w:val="22"/>
-        </w:rPr>
-      </w:pPr>
-      <w:r>
-        <w:rPr>
-          <w:sz w:val="22"/>
-          <w:szCs w:val="22"/>
-        </w:rPr>
-        <w:t xml:space="preserve">- execute a learned model in </w:t>
-      </w:r>
-      <w:r>
-        <w:rPr>
-          <w:sz w:val="22"/>
-          <w:szCs w:val="22"/>
-        </w:rPr>
-        <w:t xml:space="preserve">a </w:t>
-      </w:r>
-      <w:r>
-        <w:rPr>
-          <w:sz w:val="22"/>
-          <w:szCs w:val="22"/>
-        </w:rPr>
-        <w:t>Spark-streaming</w:t>
-      </w:r>
-      <w:r>
-        <w:rPr>
-          <w:sz w:val="22"/>
-          <w:szCs w:val="22"/>
-        </w:rPr>
-        <w:t xml:space="preserve"> job</w:t>
-      </w:r>
-    </w:p>
-    <w:p>
-      <w:pPr>
-        <w:ind w:left="567" w:right="844"/>
-        <w:jc w:val="both"/>
-        <w:rPr>
-          <w:sz w:val="22"/>
-          <w:szCs w:val="22"/>
-        </w:rPr>
-      </w:pPr>
-      <w:r>
-        <w:rPr>
-          <w:sz w:val="22"/>
-          <w:szCs w:val="22"/>
-        </w:rPr>
-        <w:t xml:space="preserve">This means: From learning to production …. not </w:t>
-      </w:r>
-      <w:r>
-        <w:rPr>
-          <w:sz w:val="22"/>
-          <w:szCs w:val="22"/>
-        </w:rPr>
-        <w:t xml:space="preserve">perfectly </w:t>
-      </w:r>
-      <w:r>
-        <w:rPr>
-          <w:sz w:val="22"/>
-          <w:szCs w:val="22"/>
-        </w:rPr>
-        <w:t>robust, but end-2-end</w:t>
-      </w:r>
-      <w:r>
-        <w:rPr>
-          <w:sz w:val="22"/>
-          <w:szCs w:val="22"/>
-        </w:rPr>
-        <w:t>!</w:t>
-      </w:r>
-    </w:p>
+        <w:fldChar w:fldCharType="end"/>
+      </w:r>
+    </w:p>
+    <w:p/>
     <w:p/>
     <w:p>
       <w:pPr>
         <w:pStyle w:val="berschrift2"/>
       </w:pPr>
+      <w:bookmarkStart w:id="2" w:name="_Toc482047735"/>
+    </w:p>
+    <w:p>
+      <w:pPr>
+        <w:pStyle w:val="berschrift2"/>
+      </w:pPr>
+    </w:p>
+    <w:p>
+      <w:pPr>
+        <w:pStyle w:val="berschrift2"/>
+      </w:pPr>
       <w:r>
         <w:t>Scope</w:t>
       </w:r>
+      <w:bookmarkEnd w:id="2"/>
     </w:p>
     <w:p>
       <w:r>
@@ -291,15 +934,7 @@
         <w:t>,</w:t>
       </w:r>
       <w:r>
-        <w:t xml:space="preserve"> we have to act in multiple roles. Data engineering is needed in order to prepare a robust data pipeline. The input for our machine learning framework needs to be normalized and learning parameters have to chosen carefully. Finally, after the data scientist job the model has to be executed and maintained in a production environment - this is a great time for </w:t>
-      </w:r>
-      <w:proofErr w:type="spellStart"/>
-      <w:r>
-        <w:t>dev</w:t>
-      </w:r>
-      <w:proofErr w:type="spellEnd"/>
-      <w:r>
-        <w:t>-ops people.</w:t>
+        <w:t xml:space="preserve"> we have to act in multiple roles. Data engineering is needed in order to prepare a robust data pipeline. The input for our machine learning framework needs to be normalized and learning parameters have to chosen carefully. Finally, after the data scientist job the model has to be executed and maintained in a production environment - this is a great time for dev-ops people.</w:t>
       </w:r>
     </w:p>
     <w:p/>
@@ -314,6 +949,7 @@
           <w:noProof/>
           <w:lang w:val="de-DE" w:eastAsia="de-DE"/>
         </w:rPr>
+        <w:lastRenderedPageBreak/>
         <w:drawing>
           <wp:inline distT="0" distB="0" distL="0" distR="0" wp14:anchorId="4383D9DD" wp14:editId="3449C781">
             <wp:extent cx="5756910" cy="4112260"/>
@@ -440,7 +1076,6 @@
     <w:p/>
     <w:p>
       <w:r>
-        <w:lastRenderedPageBreak/>
         <w:t>Figure 1 illustrates our desired data flow which allows us to learn</w:t>
       </w:r>
       <w:r>
@@ -477,15 +1112,13 @@
         <w:t xml:space="preserve">trained. </w:t>
       </w:r>
       <w:r>
-        <w:t xml:space="preserve">In a robust data </w:t>
-      </w:r>
-      <w:proofErr w:type="gramStart"/>
-      <w:r>
-        <w:t>product</w:t>
-      </w:r>
-      <w:proofErr w:type="gramEnd"/>
-      <w:r>
-        <w:t xml:space="preserve"> it is</w:t>
+        <w:t>In a robust data</w:t>
+      </w:r>
+      <w:r>
+        <w:t>-</w:t>
+      </w:r>
+      <w:r>
+        <w:t>product it is</w:t>
       </w:r>
       <w:r>
         <w:t xml:space="preserve"> important to identify an appropriate model </w:t>
@@ -521,15 +1154,7 @@
     <w:p/>
     <w:p>
       <w:r>
-        <w:t xml:space="preserve">Persisting model metadata and metadata of raw images are key factors to build a meaningful model in </w:t>
-      </w:r>
-      <w:proofErr w:type="gramStart"/>
-      <w:r>
-        <w:t>an</w:t>
-      </w:r>
-      <w:proofErr w:type="gramEnd"/>
-      <w:r>
-        <w:t xml:space="preserve"> cost effective way. We use Apache Kudu for this purpose. Running a learned model in production requires a direct embedding of the ML toolkit into your data pipelines. Using a Java based DL framework allows a direct integration inside Apache Flume. </w:t>
+        <w:t xml:space="preserve">Persisting model metadata and metadata of raw images are key factors to build a meaningful model in an cost effective way. We use Apache Kudu for this purpose. Running a learned model in production requires a direct embedding of the ML toolkit into your data pipelines. Using a Java based DL framework allows a direct integration inside Apache Flume. </w:t>
       </w:r>
     </w:p>
     <w:p/>
@@ -539,6 +1164,7 @@
       </w:r>
     </w:p>
     <w:p/>
+    <w:p/>
     <w:p>
       <w:r>
         <w:t>L</w:t>
@@ -556,7 +1182,86 @@
         <w:t xml:space="preserve">go and </w:t>
       </w:r>
       <w:r>
-        <w:t>implement the data product:</w:t>
+        <w:t>implement the data product</w:t>
+      </w:r>
+      <w:r>
+        <w:t>. This is our todo-list</w:t>
+      </w:r>
+      <w:r>
+        <w:t>:</w:t>
+      </w:r>
+    </w:p>
+    <w:p/>
+    <w:p>
+      <w:pPr>
+        <w:pStyle w:val="Listenabsatz"/>
+        <w:numPr>
+          <w:ilvl w:val="0"/>
+          <w:numId w:val="2"/>
+        </w:numPr>
+      </w:pPr>
+      <w:r>
+        <w:t>Ingest and convert raw images</w:t>
+      </w:r>
+    </w:p>
+    <w:p>
+      <w:pPr>
+        <w:pStyle w:val="Listenabsatz"/>
+        <w:numPr>
+          <w:ilvl w:val="0"/>
+          <w:numId w:val="2"/>
+        </w:numPr>
+      </w:pPr>
+      <w:r>
+        <w:t>Train a model from labeled images</w:t>
+      </w:r>
+    </w:p>
+    <w:p>
+      <w:pPr>
+        <w:pStyle w:val="Listenabsatz"/>
+        <w:numPr>
+          <w:ilvl w:val="0"/>
+          <w:numId w:val="2"/>
+        </w:numPr>
+      </w:pPr>
+      <w:r>
+        <w:t>Query for a specific training set</w:t>
+      </w:r>
+    </w:p>
+    <w:p>
+      <w:pPr>
+        <w:pStyle w:val="Listenabsatz"/>
+        <w:numPr>
+          <w:ilvl w:val="0"/>
+          <w:numId w:val="2"/>
+        </w:numPr>
+      </w:pPr>
+      <w:r>
+        <w:t xml:space="preserve">Variation of model parameters </w:t>
+      </w:r>
+    </w:p>
+    <w:p>
+      <w:pPr>
+        <w:pStyle w:val="Listenabsatz"/>
+        <w:numPr>
+          <w:ilvl w:val="0"/>
+          <w:numId w:val="2"/>
+        </w:numPr>
+      </w:pPr>
+      <w:r>
+        <w:t>Evaluation of model quality</w:t>
+      </w:r>
+    </w:p>
+    <w:p>
+      <w:pPr>
+        <w:pStyle w:val="Listenabsatz"/>
+        <w:numPr>
+          <w:ilvl w:val="0"/>
+          <w:numId w:val="2"/>
+        </w:numPr>
+      </w:pPr>
+      <w:r>
+        <w:t>Predict the class of unknown images</w:t>
       </w:r>
     </w:p>
     <w:p/>
@@ -564,9 +1269,14 @@
       <w:pPr>
         <w:pStyle w:val="berschrift2"/>
       </w:pPr>
+      <w:bookmarkStart w:id="3" w:name="_Toc482047736"/>
+      <w:r>
+        <w:t xml:space="preserve">1. </w:t>
+      </w:r>
       <w:r>
         <w:t>Ingest and convert raw images</w:t>
       </w:r>
+      <w:bookmarkEnd w:id="3"/>
     </w:p>
     <w:p>
       <w:pPr>
@@ -618,6 +1328,10 @@
       <w:pPr>
         <w:pStyle w:val="berschrift2"/>
       </w:pPr>
+      <w:bookmarkStart w:id="4" w:name="_Toc482047737"/>
+      <w:r>
+        <w:t xml:space="preserve">2. </w:t>
+      </w:r>
       <w:r>
         <w:t>Train a mode</w:t>
       </w:r>
@@ -627,6 +1341,7 @@
       <w:r>
         <w:t>labeled images</w:t>
       </w:r>
+      <w:bookmarkEnd w:id="4"/>
     </w:p>
     <w:p>
       <w:pPr>
@@ -657,6 +1372,10 @@
       <w:pPr>
         <w:pStyle w:val="berschrift2"/>
       </w:pPr>
+      <w:bookmarkStart w:id="5" w:name="_Toc482047738"/>
+      <w:r>
+        <w:t xml:space="preserve">3. </w:t>
+      </w:r>
       <w:r>
         <w:t xml:space="preserve">Query </w:t>
       </w:r>
@@ -678,6 +1397,7 @@
       <w:r>
         <w:t>set</w:t>
       </w:r>
+      <w:bookmarkEnd w:id="5"/>
     </w:p>
     <w:p>
       <w:pPr>
@@ -688,15 +1408,7 @@
         </w:numPr>
       </w:pPr>
       <w:r>
-        <w:t xml:space="preserve">Provide a </w:t>
-      </w:r>
-      <w:proofErr w:type="spellStart"/>
-      <w:r>
-        <w:t>RecordScanner</w:t>
-      </w:r>
-      <w:proofErr w:type="spellEnd"/>
-      <w:r>
-        <w:t xml:space="preserve"> for DL4J</w:t>
+        <w:t>Provide a RecordScanner for DL4J</w:t>
       </w:r>
     </w:p>
     <w:p>
@@ -722,8 +1434,16 @@
       <w:pPr>
         <w:pStyle w:val="berschrift2"/>
       </w:pPr>
-      <w:r>
-        <w:t xml:space="preserve">Variation of model parameters </w:t>
+      <w:bookmarkStart w:id="6" w:name="_Toc482047739"/>
+      <w:r>
+        <w:t xml:space="preserve">4. </w:t>
+      </w:r>
+      <w:r>
+        <w:t>Variation of model parameters</w:t>
+      </w:r>
+      <w:bookmarkEnd w:id="6"/>
+      <w:r>
+        <w:t xml:space="preserve"> </w:t>
       </w:r>
     </w:p>
     <w:p>
@@ -743,12 +1463,17 @@
       <w:pPr>
         <w:pStyle w:val="berschrift2"/>
       </w:pPr>
+      <w:bookmarkStart w:id="7" w:name="_Toc482047740"/>
+      <w:r>
+        <w:t xml:space="preserve">5. </w:t>
+      </w:r>
       <w:r>
         <w:t>Evaluat</w:t>
       </w:r>
       <w:r>
         <w:t>ion of model quality</w:t>
       </w:r>
+      <w:bookmarkEnd w:id="7"/>
     </w:p>
     <w:p>
       <w:pPr>
@@ -759,15 +1484,7 @@
         </w:numPr>
       </w:pPr>
       <w:r>
-        <w:t xml:space="preserve">Inspect model quality as a function of learning </w:t>
-      </w:r>
-      <w:proofErr w:type="spellStart"/>
-      <w:r>
-        <w:t>parametes</w:t>
-      </w:r>
-      <w:proofErr w:type="spellEnd"/>
-      <w:r>
-        <w:t xml:space="preserve"> and image preparation procedure</w:t>
+        <w:t>Inspect model quality as a function of learning parametes and image preparation procedure</w:t>
       </w:r>
     </w:p>
     <w:p>
@@ -787,12 +1504,17 @@
       <w:pPr>
         <w:pStyle w:val="berschrift2"/>
       </w:pPr>
+      <w:bookmarkStart w:id="8" w:name="_Toc482047741"/>
+      <w:r>
+        <w:t xml:space="preserve">6. </w:t>
+      </w:r>
       <w:r>
         <w:t xml:space="preserve">Predict the class of </w:t>
       </w:r>
       <w:r>
         <w:t>unknown images</w:t>
       </w:r>
+      <w:bookmarkEnd w:id="8"/>
     </w:p>
     <w:p>
       <w:pPr>
@@ -863,32 +1585,125 @@
         <w:t>ob</w:t>
       </w:r>
       <w:r>
-        <w:t xml:space="preserve"> Morphline or </w:t>
-      </w:r>
-      <w:proofErr w:type="spellStart"/>
-      <w:r>
-        <w:t>SolrJ</w:t>
-      </w:r>
-      <w:proofErr w:type="spellEnd"/>
-      <w:r>
-        <w:t xml:space="preserve"> client</w:t>
-      </w:r>
-    </w:p>
-    <w:p/>
-    <w:p>
-      <w:proofErr w:type="gramStart"/>
+        <w:t xml:space="preserve"> Morphline or SolrJ client</w:t>
+      </w:r>
+    </w:p>
+    <w:p/>
+    <w:p>
       <w:r>
         <w:t>Finally</w:t>
       </w:r>
-      <w:proofErr w:type="gramEnd"/>
-      <w:r>
-        <w:t xml:space="preserve"> we can draw a sketch to illustrate how all the components work together.</w:t>
-      </w:r>
-    </w:p>
-    <w:p>
-      <w:bookmarkStart w:id="0" w:name="_GoBack"/>
-      <w:bookmarkEnd w:id="0"/>
-    </w:p>
+      <w:r>
+        <w:t>,</w:t>
+      </w:r>
+      <w:r>
+        <w:t xml:space="preserve"> we can draw a sketch to illustrate how </w:t>
+      </w:r>
+      <w:r>
+        <w:t xml:space="preserve">the data flows through </w:t>
+      </w:r>
+      <w:r>
+        <w:t>all the components</w:t>
+      </w:r>
+      <w:r>
+        <w:t xml:space="preserve"> and how they </w:t>
+      </w:r>
+      <w:r>
+        <w:t>work together.</w:t>
+      </w:r>
+    </w:p>
+    <w:p/>
+    <w:p>
+      <w:pPr>
+        <w:jc w:val="center"/>
+      </w:pPr>
+      <w:r>
+        <w:rPr>
+          <w:noProof/>
+          <w:lang w:val="de-DE" w:eastAsia="de-DE"/>
+        </w:rPr>
+        <w:drawing>
+          <wp:inline distT="0" distB="0" distL="0" distR="0" wp14:anchorId="08220CAF" wp14:editId="4047496A">
+            <wp:extent cx="5172710" cy="3599180"/>
+            <wp:effectExtent l="0" t="0" r="0" b="0"/>
+            <wp:docPr id="3" name="Bild 3"/>
+            <wp:cNvGraphicFramePr>
+              <a:graphicFrameLocks xmlns:a="http://schemas.openxmlformats.org/drawingml/2006/main" noChangeAspect="1"/>
+            </wp:cNvGraphicFramePr>
+            <a:graphic xmlns:a="http://schemas.openxmlformats.org/drawingml/2006/main">
+              <a:graphicData uri="http://schemas.openxmlformats.org/drawingml/2006/picture">
+                <pic:pic xmlns:pic="http://schemas.openxmlformats.org/drawingml/2006/picture">
+                  <pic:nvPicPr>
+                    <pic:cNvPr id="3" name="Canvas 2.png"/>
+                    <pic:cNvPicPr/>
+                  </pic:nvPicPr>
+                  <pic:blipFill rotWithShape="1">
+                    <a:blip r:embed="rId6" cstate="print">
+                      <a:extLst>
+                        <a:ext uri="{28A0092B-C50C-407E-A947-70E740481C1C}">
+                          <a14:useLocalDpi xmlns:a14="http://schemas.microsoft.com/office/drawing/2010/main" val="0"/>
+                        </a:ext>
+                      </a:extLst>
+                    </a:blip>
+                    <a:srcRect l="10148" t="20926"/>
+                    <a:stretch/>
+                  </pic:blipFill>
+                  <pic:spPr bwMode="auto">
+                    <a:xfrm>
+                      <a:off x="0" y="0"/>
+                      <a:ext cx="5172710" cy="3599180"/>
+                    </a:xfrm>
+                    <a:prstGeom prst="rect">
+                      <a:avLst/>
+                    </a:prstGeom>
+                    <a:ln>
+                      <a:noFill/>
+                    </a:ln>
+                    <a:extLst>
+                      <a:ext uri="{53640926-AAD7-44D8-BBD7-CCE9431645EC}">
+                        <a14:shadowObscured xmlns:a14="http://schemas.microsoft.com/office/drawing/2010/main"/>
+                      </a:ext>
+                    </a:extLst>
+                  </pic:spPr>
+                </pic:pic>
+              </a:graphicData>
+            </a:graphic>
+          </wp:inline>
+        </w:drawing>
+      </w:r>
+    </w:p>
+    <w:p>
+      <w:pPr>
+        <w:ind w:left="709"/>
+        <w:rPr>
+          <w:sz w:val="20"/>
+          <w:szCs w:val="20"/>
+        </w:rPr>
+      </w:pPr>
+      <w:r>
+        <w:rPr>
+          <w:b/>
+          <w:sz w:val="20"/>
+          <w:szCs w:val="20"/>
+        </w:rPr>
+        <w:t>Figure 2:</w:t>
+      </w:r>
+      <w:r>
+        <w:rPr>
+          <w:sz w:val="20"/>
+          <w:szCs w:val="20"/>
+        </w:rPr>
+        <w:t xml:space="preserve"> </w:t>
+      </w:r>
+      <w:r>
+        <w:rPr>
+          <w:sz w:val="20"/>
+          <w:szCs w:val="20"/>
+        </w:rPr>
+        <w:t>High level architecture and data flows for in a minimal viable data product using Deeplearning4J and CDH.</w:t>
+      </w:r>
+    </w:p>
+    <w:p/>
     <w:p>
       <w:r>
         <w:t>You will find the source code in this repository:</w:t>
@@ -898,7 +1713,7 @@
       </w:r>
     </w:p>
     <w:p>
-      <w:hyperlink r:id="rId6" w:history="1">
+      <w:hyperlink r:id="rId7" w:history="1">
         <w:r>
           <w:rPr>
             <w:rStyle w:val="Link"/>
@@ -908,7 +1723,105 @@
       </w:hyperlink>
     </w:p>
     <w:p/>
-    <w:p/>
+    <w:p>
+      <w:r>
+        <w:t xml:space="preserve">In order to follow the examples, please prepare a 1 node quickstart VM which includes Apache Kudu as provided </w:t>
+      </w:r>
+      <w:hyperlink r:id="rId8" w:history="1">
+        <w:r>
+          <w:rPr>
+            <w:rStyle w:val="Link"/>
+          </w:rPr>
+          <w:t>here</w:t>
+        </w:r>
+      </w:hyperlink>
+      <w:r>
+        <w:t xml:space="preserve">. </w:t>
+      </w:r>
+    </w:p>
+    <w:p/>
+    <w:p>
+      <w:r>
+        <w:t xml:space="preserve">Checkout our Github repository into the folder /home/cloudera inside the VM. </w:t>
+      </w:r>
+    </w:p>
+    <w:p/>
+    <w:p>
+      <w:pPr>
+        <w:rPr>
+          <w:rFonts w:ascii="Courier" w:hAnsi="Courier"/>
+        </w:rPr>
+      </w:pPr>
+      <w:r>
+        <w:rPr>
+          <w:rFonts w:ascii="Courier" w:hAnsi="Courier"/>
+        </w:rPr>
+        <w:t>$ git clone https://github.com/kamir/cdsw-dl4j-mvdp-on-cdh</w:t>
+      </w:r>
+    </w:p>
+    <w:p/>
+    <w:p>
+      <w:r>
+        <w:t>You can build the artifacts using:</w:t>
+      </w:r>
+    </w:p>
+    <w:p/>
+    <w:p>
+      <w:pPr>
+        <w:rPr>
+          <w:rFonts w:ascii="Courier" w:hAnsi="Courier"/>
+        </w:rPr>
+      </w:pPr>
+      <w:r>
+        <w:rPr>
+          <w:rFonts w:ascii="Courier" w:hAnsi="Courier"/>
+        </w:rPr>
+        <w:t xml:space="preserve">$ mvn </w:t>
+      </w:r>
+      <w:r>
+        <w:rPr>
+          <w:rFonts w:ascii="Courier" w:hAnsi="Courier"/>
+        </w:rPr>
+        <w:t>clean build</w:t>
+      </w:r>
+    </w:p>
+    <w:p/>
+    <w:p>
+      <w:r>
+        <w:t>Now, if no error occurred, you can run the example by using the demo script:</w:t>
+      </w:r>
+    </w:p>
+    <w:p>
+      <w:pPr>
+        <w:rPr>
+          <w:rFonts w:ascii="Courier" w:hAnsi="Courier"/>
+        </w:rPr>
+      </w:pPr>
+    </w:p>
+    <w:p>
+      <w:pPr>
+        <w:rPr>
+          <w:rFonts w:ascii="Courier" w:hAnsi="Courier"/>
+        </w:rPr>
+      </w:pPr>
+      <w:r>
+        <w:rPr>
+          <w:rFonts w:ascii="Courier" w:hAnsi="Courier"/>
+        </w:rPr>
+        <w:t>$ bin/run_demo.sh</w:t>
+      </w:r>
+    </w:p>
+    <w:p/>
+    <w:p>
+      <w:pPr>
+        <w:pStyle w:val="berschrift2"/>
+      </w:pPr>
+      <w:bookmarkStart w:id="9" w:name="_Toc482047742"/>
+      <w:r>
+        <w:t>Conclusion &amp; Outlook</w:t>
+      </w:r>
+      <w:bookmarkEnd w:id="9"/>
+    </w:p>
     <w:p>
       <w:r>
         <w:t xml:space="preserve"> </w:t>
@@ -1043,8 +1956,97 @@
       </w:rPr>
     </w:lvl>
   </w:abstractNum>
+  <w:abstractNum w:abstractNumId="1">
+    <w:nsid w:val="6B974EF5"/>
+    <w:multiLevelType w:val="hybridMultilevel"/>
+    <w:tmpl w:val="C37625E2"/>
+    <w:lvl w:ilvl="0" w:tplc="0407000F">
+      <w:start w:val="1"/>
+      <w:numFmt w:val="decimal"/>
+      <w:lvlText w:val="%1."/>
+      <w:lvlJc w:val="left"/>
+      <w:pPr>
+        <w:ind w:left="720" w:hanging="360"/>
+      </w:pPr>
+    </w:lvl>
+    <w:lvl w:ilvl="1" w:tplc="04070019" w:tentative="1">
+      <w:start w:val="1"/>
+      <w:numFmt w:val="lowerLetter"/>
+      <w:lvlText w:val="%2."/>
+      <w:lvlJc w:val="left"/>
+      <w:pPr>
+        <w:ind w:left="1440" w:hanging="360"/>
+      </w:pPr>
+    </w:lvl>
+    <w:lvl w:ilvl="2" w:tplc="0407001B" w:tentative="1">
+      <w:start w:val="1"/>
+      <w:numFmt w:val="lowerRoman"/>
+      <w:lvlText w:val="%3."/>
+      <w:lvlJc w:val="right"/>
+      <w:pPr>
+        <w:ind w:left="2160" w:hanging="180"/>
+      </w:pPr>
+    </w:lvl>
+    <w:lvl w:ilvl="3" w:tplc="0407000F" w:tentative="1">
+      <w:start w:val="1"/>
+      <w:numFmt w:val="decimal"/>
+      <w:lvlText w:val="%4."/>
+      <w:lvlJc w:val="left"/>
+      <w:pPr>
+        <w:ind w:left="2880" w:hanging="360"/>
+      </w:pPr>
+    </w:lvl>
+    <w:lvl w:ilvl="4" w:tplc="04070019" w:tentative="1">
+      <w:start w:val="1"/>
+      <w:numFmt w:val="lowerLetter"/>
+      <w:lvlText w:val="%5."/>
+      <w:lvlJc w:val="left"/>
+      <w:pPr>
+        <w:ind w:left="3600" w:hanging="360"/>
+      </w:pPr>
+    </w:lvl>
+    <w:lvl w:ilvl="5" w:tplc="0407001B" w:tentative="1">
+      <w:start w:val="1"/>
+      <w:numFmt w:val="lowerRoman"/>
+      <w:lvlText w:val="%6."/>
+      <w:lvlJc w:val="right"/>
+      <w:pPr>
+        <w:ind w:left="4320" w:hanging="180"/>
+      </w:pPr>
+    </w:lvl>
+    <w:lvl w:ilvl="6" w:tplc="0407000F" w:tentative="1">
+      <w:start w:val="1"/>
+      <w:numFmt w:val="decimal"/>
+      <w:lvlText w:val="%7."/>
+      <w:lvlJc w:val="left"/>
+      <w:pPr>
+        <w:ind w:left="5040" w:hanging="360"/>
+      </w:pPr>
+    </w:lvl>
+    <w:lvl w:ilvl="7" w:tplc="04070019" w:tentative="1">
+      <w:start w:val="1"/>
+      <w:numFmt w:val="lowerLetter"/>
+      <w:lvlText w:val="%8."/>
+      <w:lvlJc w:val="left"/>
+      <w:pPr>
+        <w:ind w:left="5760" w:hanging="360"/>
+      </w:pPr>
+    </w:lvl>
+    <w:lvl w:ilvl="8" w:tplc="0407001B" w:tentative="1">
+      <w:start w:val="1"/>
+      <w:numFmt w:val="lowerRoman"/>
+      <w:lvlText w:val="%9."/>
+      <w:lvlJc w:val="right"/>
+      <w:pPr>
+        <w:ind w:left="6480" w:hanging="180"/>
+      </w:pPr>
+    </w:lvl>
+  </w:abstractNum>
   <w:num w:numId="1">
     <w:abstractNumId w:val="0"/>
+  </w:num>
+  <w:num w:numId="2">
+    <w:abstractNumId w:val="1"/>
   </w:num>
 </w:numbering>
 </file>
@@ -1571,6 +2573,111 @@
       <w:u w:val="single"/>
     </w:rPr>
   </w:style>
+  <w:style w:type="paragraph" w:styleId="Verzeichnis1">
+    <w:name w:val="toc 1"/>
+    <w:basedOn w:val="Standard"/>
+    <w:next w:val="Standard"/>
+    <w:autoRedefine/>
+    <w:uiPriority w:val="39"/>
+    <w:unhideWhenUsed/>
+    <w:rsid w:val="00B135B8"/>
+  </w:style>
+  <w:style w:type="paragraph" w:styleId="Verzeichnis2">
+    <w:name w:val="toc 2"/>
+    <w:basedOn w:val="Standard"/>
+    <w:next w:val="Standard"/>
+    <w:autoRedefine/>
+    <w:uiPriority w:val="39"/>
+    <w:unhideWhenUsed/>
+    <w:rsid w:val="00B135B8"/>
+    <w:pPr>
+      <w:ind w:left="240"/>
+    </w:pPr>
+  </w:style>
+  <w:style w:type="paragraph" w:styleId="Verzeichnis3">
+    <w:name w:val="toc 3"/>
+    <w:basedOn w:val="Standard"/>
+    <w:next w:val="Standard"/>
+    <w:autoRedefine/>
+    <w:uiPriority w:val="39"/>
+    <w:unhideWhenUsed/>
+    <w:rsid w:val="00B135B8"/>
+    <w:pPr>
+      <w:ind w:left="480"/>
+    </w:pPr>
+  </w:style>
+  <w:style w:type="paragraph" w:styleId="Verzeichnis4">
+    <w:name w:val="toc 4"/>
+    <w:basedOn w:val="Standard"/>
+    <w:next w:val="Standard"/>
+    <w:autoRedefine/>
+    <w:uiPriority w:val="39"/>
+    <w:unhideWhenUsed/>
+    <w:rsid w:val="00B135B8"/>
+    <w:pPr>
+      <w:ind w:left="720"/>
+    </w:pPr>
+  </w:style>
+  <w:style w:type="paragraph" w:styleId="Verzeichnis5">
+    <w:name w:val="toc 5"/>
+    <w:basedOn w:val="Standard"/>
+    <w:next w:val="Standard"/>
+    <w:autoRedefine/>
+    <w:uiPriority w:val="39"/>
+    <w:unhideWhenUsed/>
+    <w:rsid w:val="00B135B8"/>
+    <w:pPr>
+      <w:ind w:left="960"/>
+    </w:pPr>
+  </w:style>
+  <w:style w:type="paragraph" w:styleId="Verzeichnis6">
+    <w:name w:val="toc 6"/>
+    <w:basedOn w:val="Standard"/>
+    <w:next w:val="Standard"/>
+    <w:autoRedefine/>
+    <w:uiPriority w:val="39"/>
+    <w:unhideWhenUsed/>
+    <w:rsid w:val="00B135B8"/>
+    <w:pPr>
+      <w:ind w:left="1200"/>
+    </w:pPr>
+  </w:style>
+  <w:style w:type="paragraph" w:styleId="Verzeichnis7">
+    <w:name w:val="toc 7"/>
+    <w:basedOn w:val="Standard"/>
+    <w:next w:val="Standard"/>
+    <w:autoRedefine/>
+    <w:uiPriority w:val="39"/>
+    <w:unhideWhenUsed/>
+    <w:rsid w:val="00B135B8"/>
+    <w:pPr>
+      <w:ind w:left="1440"/>
+    </w:pPr>
+  </w:style>
+  <w:style w:type="paragraph" w:styleId="Verzeichnis8">
+    <w:name w:val="toc 8"/>
+    <w:basedOn w:val="Standard"/>
+    <w:next w:val="Standard"/>
+    <w:autoRedefine/>
+    <w:uiPriority w:val="39"/>
+    <w:unhideWhenUsed/>
+    <w:rsid w:val="00B135B8"/>
+    <w:pPr>
+      <w:ind w:left="1680"/>
+    </w:pPr>
+  </w:style>
+  <w:style w:type="paragraph" w:styleId="Verzeichnis9">
+    <w:name w:val="toc 9"/>
+    <w:basedOn w:val="Standard"/>
+    <w:next w:val="Standard"/>
+    <w:autoRedefine/>
+    <w:uiPriority w:val="39"/>
+    <w:unhideWhenUsed/>
+    <w:rsid w:val="00B135B8"/>
+    <w:pPr>
+      <w:ind w:left="1920"/>
+    </w:pPr>
+  </w:style>
 </w:styles>
 </file>
 

</xml_diff>

<commit_message>
Added some explanations to walk through the project step by step ...
</commit_message>
<xml_diff>
--- a/docs/Implement a Minimal Viable Data Product Using Deeplearning4J.docx
+++ b/docs/Implement a Minimal Viable Data Product Using Deeplearning4J.docx
@@ -55,16 +55,7 @@
           <w:sz w:val="20"/>
           <w:szCs w:val="20"/>
         </w:rPr>
-        <w:t xml:space="preserve"> automatic classification of images using neural </w:t>
-      </w:r>
-      <w:bookmarkStart w:id="1" w:name="_GoBack"/>
-      <w:bookmarkEnd w:id="1"/>
-      <w:r>
-        <w:rPr>
-          <w:sz w:val="20"/>
-          <w:szCs w:val="20"/>
-        </w:rPr>
-        <w:t xml:space="preserve">networks. </w:t>
+        <w:t xml:space="preserve"> automatic classification of images using neural networks. </w:t>
       </w:r>
     </w:p>
     <w:p>
@@ -88,56 +79,7 @@
           <w:sz w:val="20"/>
           <w:szCs w:val="20"/>
         </w:rPr>
-        <w:t>A</w:t>
-      </w:r>
-      <w:r>
-        <w:rPr>
-          <w:sz w:val="20"/>
-          <w:szCs w:val="20"/>
-        </w:rPr>
-        <w:t>f</w:t>
-      </w:r>
-      <w:r>
-        <w:rPr>
-          <w:sz w:val="20"/>
-          <w:szCs w:val="20"/>
-        </w:rPr>
-        <w:t>t</w:t>
-      </w:r>
-      <w:r>
-        <w:rPr>
-          <w:sz w:val="20"/>
-          <w:szCs w:val="20"/>
-        </w:rPr>
-        <w:t>er</w:t>
-      </w:r>
-      <w:r>
-        <w:rPr>
-          <w:sz w:val="20"/>
-          <w:szCs w:val="20"/>
-        </w:rPr>
-        <w:t xml:space="preserve"> </w:t>
-      </w:r>
-      <w:r>
-        <w:rPr>
-          <w:sz w:val="20"/>
-          <w:szCs w:val="20"/>
-        </w:rPr>
-        <w:t xml:space="preserve">reading </w:t>
-      </w:r>
-      <w:r>
-        <w:rPr>
-          <w:sz w:val="20"/>
-          <w:szCs w:val="20"/>
-        </w:rPr>
-        <w:t xml:space="preserve">the </w:t>
-      </w:r>
-      <w:r>
-        <w:rPr>
-          <w:sz w:val="20"/>
-          <w:szCs w:val="20"/>
-        </w:rPr>
-        <w:t>article</w:t>
+        <w:t>After reading the article</w:t>
       </w:r>
       <w:r>
         <w:rPr>
@@ -151,14 +93,7 @@
           <w:sz w:val="20"/>
           <w:szCs w:val="20"/>
         </w:rPr>
-        <w:t xml:space="preserve"> </w:t>
-      </w:r>
-      <w:r>
-        <w:rPr>
-          <w:sz w:val="20"/>
-          <w:szCs w:val="20"/>
-        </w:rPr>
-        <w:t>will be able:</w:t>
+        <w:t xml:space="preserve"> will be able:</w:t>
       </w:r>
     </w:p>
     <w:p>
@@ -175,28 +110,7 @@
           <w:sz w:val="20"/>
           <w:szCs w:val="20"/>
         </w:rPr>
-        <w:t xml:space="preserve">- to use DL4J </w:t>
-      </w:r>
-      <w:r>
-        <w:rPr>
-          <w:sz w:val="20"/>
-          <w:szCs w:val="20"/>
-        </w:rPr>
-        <w:t>i</w:t>
-      </w:r>
-      <w:r>
-        <w:rPr>
-          <w:sz w:val="20"/>
-          <w:szCs w:val="20"/>
-        </w:rPr>
-        <w:t>n a Spark session</w:t>
-      </w:r>
-      <w:r>
-        <w:rPr>
-          <w:sz w:val="20"/>
-          <w:szCs w:val="20"/>
-        </w:rPr>
-        <w:t xml:space="preserve"> / CDSW</w:t>
+        <w:t>- to use DL4J in a Spark session / CDSW</w:t>
       </w:r>
     </w:p>
     <w:p>
@@ -230,28 +144,7 @@
           <w:sz w:val="20"/>
           <w:szCs w:val="20"/>
         </w:rPr>
-        <w:t>- execute a learned model in</w:t>
-      </w:r>
-      <w:r>
-        <w:rPr>
-          <w:sz w:val="20"/>
-          <w:szCs w:val="20"/>
-        </w:rPr>
-        <w:t xml:space="preserve"> a</w:t>
-      </w:r>
-      <w:r>
-        <w:rPr>
-          <w:sz w:val="20"/>
-          <w:szCs w:val="20"/>
-        </w:rPr>
-        <w:t xml:space="preserve"> Spark-shell</w:t>
-      </w:r>
-      <w:r>
-        <w:rPr>
-          <w:sz w:val="20"/>
-          <w:szCs w:val="20"/>
-        </w:rPr>
-        <w:t xml:space="preserve"> session</w:t>
+        <w:t>- execute a learned model in a Spark-shell session</w:t>
       </w:r>
     </w:p>
     <w:p>
@@ -268,28 +161,7 @@
           <w:sz w:val="20"/>
           <w:szCs w:val="20"/>
         </w:rPr>
-        <w:t xml:space="preserve">- execute a learned model in </w:t>
-      </w:r>
-      <w:r>
-        <w:rPr>
-          <w:sz w:val="20"/>
-          <w:szCs w:val="20"/>
-        </w:rPr>
-        <w:t xml:space="preserve">a </w:t>
-      </w:r>
-      <w:r>
-        <w:rPr>
-          <w:sz w:val="20"/>
-          <w:szCs w:val="20"/>
-        </w:rPr>
-        <w:t>Spark-streaming</w:t>
-      </w:r>
-      <w:r>
-        <w:rPr>
-          <w:sz w:val="20"/>
-          <w:szCs w:val="20"/>
-        </w:rPr>
-        <w:t xml:space="preserve"> job</w:t>
+        <w:t>- execute a learned model in a Spark-streaming job</w:t>
       </w:r>
     </w:p>
     <w:p>
@@ -334,28 +206,7 @@
           <w:sz w:val="20"/>
           <w:szCs w:val="20"/>
         </w:rPr>
-        <w:t xml:space="preserve"> not </w:t>
-      </w:r>
-      <w:r>
-        <w:rPr>
-          <w:sz w:val="20"/>
-          <w:szCs w:val="20"/>
-        </w:rPr>
-        <w:t xml:space="preserve">perfectly </w:t>
-      </w:r>
-      <w:r>
-        <w:rPr>
-          <w:sz w:val="20"/>
-          <w:szCs w:val="20"/>
-        </w:rPr>
-        <w:t>robust, but end-2-end</w:t>
-      </w:r>
-      <w:r>
-        <w:rPr>
-          <w:sz w:val="20"/>
-          <w:szCs w:val="20"/>
-        </w:rPr>
-        <w:t>!</w:t>
+        <w:t xml:space="preserve"> not perfectly robust, but end-2-end!</w:t>
       </w:r>
     </w:p>
     <w:p>
@@ -910,7 +761,7 @@
       <w:pPr>
         <w:pStyle w:val="berschrift2"/>
       </w:pPr>
-      <w:bookmarkStart w:id="2" w:name="_Toc482047735"/>
+      <w:bookmarkStart w:id="1" w:name="_Toc482047735"/>
     </w:p>
     <w:p>
       <w:pPr>
@@ -924,23 +775,89 @@
       <w:r>
         <w:t>Scope</w:t>
       </w:r>
-      <w:bookmarkEnd w:id="2"/>
-    </w:p>
-    <w:p>
-      <w:r>
-        <w:t>In order to solve the problem</w:t>
+      <w:bookmarkEnd w:id="1"/>
+    </w:p>
+    <w:p>
+      <w:r>
+        <w:t>In order to solve the</w:t>
+      </w:r>
+      <w:r>
+        <w:t xml:space="preserve"> image classification</w:t>
+      </w:r>
+      <w:r>
+        <w:t xml:space="preserve"> problem</w:t>
       </w:r>
       <w:r>
         <w:t>,</w:t>
       </w:r>
       <w:r>
-        <w:t xml:space="preserve"> we have to act in multiple roles. Data engineering is needed in order to prepare a robust data pipeline. The input for our machine learning framework needs to be normalized and learning parameters have to chosen carefully. Finally, after the data scientist job the model has to be executed and maintained in a production environment - this is a great time for dev-ops people.</w:t>
-      </w:r>
-    </w:p>
-    <w:p/>
-    <w:p>
-      <w:r>
-        <w:t>We have seen that, in many cases only one single person plays all the three roles. But in a real world scenario in enterprise environments this isn’t possible. People act in different contexts and multiple collaboration models exist. In this article you will learn, how to implement a minimal viable data product using Apache Spark and Deeplearning4J.</w:t>
+        <w:t xml:space="preserve"> we have to act in multiple roles. Data engineering is needed in order to prepare </w:t>
+      </w:r>
+      <w:r>
+        <w:t xml:space="preserve">data and </w:t>
+      </w:r>
+      <w:r>
+        <w:t>a robust data pipeline. The input for our machine learning framework needs to be normalized and learning parameters have to chosen carefully</w:t>
+      </w:r>
+      <w:r>
+        <w:t xml:space="preserve"> – eventually automatically</w:t>
+      </w:r>
+      <w:r>
+        <w:t>. Finally, after the data scientist job</w:t>
+      </w:r>
+      <w:r>
+        <w:t xml:space="preserve"> is done,</w:t>
+      </w:r>
+      <w:r>
+        <w:t xml:space="preserve"> the model has to be executed and maintained in a production environment - this is a great time </w:t>
+      </w:r>
+      <w:r>
+        <w:t>for De</w:t>
+      </w:r>
+      <w:r>
+        <w:t>v</w:t>
+      </w:r>
+      <w:r>
+        <w:t>O</w:t>
+      </w:r>
+      <w:r>
+        <w:t>ps people.</w:t>
+      </w:r>
+    </w:p>
+    <w:p/>
+    <w:p>
+      <w:r>
+        <w:t xml:space="preserve">We have seen that, in many cases only one single person plays all the three roles. But in a real world scenario in enterprise environments this isn’t </w:t>
+      </w:r>
+      <w:r>
+        <w:t>a standard</w:t>
+      </w:r>
+      <w:r>
+        <w:t>. People</w:t>
+      </w:r>
+      <w:r>
+        <w:t xml:space="preserve"> normally</w:t>
+      </w:r>
+      <w:r>
+        <w:t xml:space="preserve"> act in different contexts and multiple collaboration</w:t>
+      </w:r>
+      <w:r>
+        <w:t xml:space="preserve"> models for co-</w:t>
+      </w:r>
+      <w:r>
+        <w:t>exist. In this article you will learn, how to implement a minimal viable data product using Apache Spark and Deeplearning4J</w:t>
+      </w:r>
+      <w:r>
+        <w:t xml:space="preserve"> on a CDH cluster</w:t>
+      </w:r>
+      <w:r>
+        <w:t>.</w:t>
+      </w:r>
+    </w:p>
+    <w:p/>
+    <w:p>
+      <w:r>
+        <w:t>Figure 1 illustrates our desired data flow which allows us to learn the unknown inherent structure of a labeled image dataset.</w:t>
       </w:r>
     </w:p>
     <w:p>
@@ -966,7 +883,7 @@
                     <pic:cNvPicPr/>
                   </pic:nvPicPr>
                   <pic:blipFill>
-                    <a:blip r:embed="rId5" cstate="print">
+                    <a:blip r:embed="rId7" cstate="print">
                       <a:extLst>
                         <a:ext uri="{28A0092B-C50C-407E-A947-70E740481C1C}">
                           <a14:useLocalDpi xmlns:a14="http://schemas.microsoft.com/office/drawing/2010/main" val="0"/>
@@ -1076,18 +993,6 @@
     <w:p/>
     <w:p>
       <w:r>
-        <w:t>Figure 1 illustrates our desired data flow which allows us to learn</w:t>
-      </w:r>
-      <w:r>
-        <w:t xml:space="preserve"> the unknown</w:t>
-      </w:r>
-      <w:r>
-        <w:t xml:space="preserve"> inherent structure of a labeled image dataset.</w:t>
-      </w:r>
-    </w:p>
-    <w:p/>
-    <w:p>
-      <w:r>
         <w:t xml:space="preserve">Parameter-variation and </w:t>
       </w:r>
       <w:r>
@@ -1109,8 +1014,17 @@
         <w:t xml:space="preserve">. Furthermore, multiple network architectures can be </w:t>
       </w:r>
       <w:r>
-        <w:t xml:space="preserve">trained. </w:t>
-      </w:r>
+        <w:t>trained</w:t>
+      </w:r>
+      <w:r>
+        <w:t xml:space="preserve"> and compared with each other</w:t>
+      </w:r>
+      <w:r>
+        <w:t xml:space="preserve">. </w:t>
+      </w:r>
+    </w:p>
+    <w:p/>
+    <w:p>
       <w:r>
         <w:t>In a robust data</w:t>
       </w:r>
@@ -1142,25 +1056,85 @@
         <w:t>evaluated over time</w:t>
       </w:r>
       <w:r>
-        <w:t xml:space="preserve"> using a variety of new input</w:t>
+        <w:t xml:space="preserve"> using new</w:t>
+      </w:r>
+      <w:r>
+        <w:t xml:space="preserve"> – so far un seen </w:t>
+      </w:r>
+      <w:r>
+        <w:t>–</w:t>
+      </w:r>
+      <w:r>
+        <w:t xml:space="preserve"> </w:t>
+      </w:r>
+      <w:r>
+        <w:t>input</w:t>
       </w:r>
       <w:r>
         <w:t>.</w:t>
       </w:r>
       <w:r>
-        <w:t xml:space="preserve"> And finally, continuous learning offers a reference model which can be compared with the current production model. This stability analysis provides information about model update requirements. </w:t>
-      </w:r>
-    </w:p>
-    <w:p/>
-    <w:p>
-      <w:r>
-        <w:t xml:space="preserve">Persisting model metadata and metadata of raw images are key factors to build a meaningful model in an cost effective way. We use Apache Kudu for this purpose. Running a learned model in production requires a direct embedding of the ML toolkit into your data pipelines. Using a Java based DL framework allows a direct integration inside Apache Flume. </w:t>
-      </w:r>
-    </w:p>
-    <w:p/>
-    <w:p>
-      <w:r>
-        <w:t>Model deployment has to be managed without any interruption to existing data flows. Since Apache Flume reloads the configuration file automatically, we can simple offer the name or ID of the model which has to be loaded in the Flume configuration. A more enterprise like approach could be based on a Flume source which receives a signal via Zookeeper as soon as the model needs to be changed. Reloading of the model from Kudu or HDFS is done fully transparently then.</w:t>
+        <w:t xml:space="preserve"> And finally, continuous learning offers a reference model which can be compared with the current production model. This </w:t>
+      </w:r>
+      <w:r>
+        <w:t xml:space="preserve">kind of </w:t>
+      </w:r>
+      <w:r>
+        <w:t>stability analysis provides information about</w:t>
+      </w:r>
+      <w:r>
+        <w:t xml:space="preserve"> or even triggers</w:t>
+      </w:r>
+      <w:r>
+        <w:t xml:space="preserve"> model update requirements. </w:t>
+      </w:r>
+    </w:p>
+    <w:p/>
+    <w:p>
+      <w:r>
+        <w:t xml:space="preserve">Persisting model metadata and metadata of raw images are key factors </w:t>
+      </w:r>
+      <w:r>
+        <w:t>in the process of build a meaningful model in a cost efficient</w:t>
+      </w:r>
+      <w:r>
+        <w:t xml:space="preserve"> way. We use Apache Kudu </w:t>
+      </w:r>
+      <w:r>
+        <w:t xml:space="preserve">as storage layer </w:t>
+      </w:r>
+      <w:r>
+        <w:t>for this purpose. Running a learned model in production requires a direct embedding of the ML toolkit into your data pipelines. Using a Java based DL framework allows a direct integration inside Apache Flume</w:t>
+      </w:r>
+      <w:r>
+        <w:t xml:space="preserve"> and Spark Streaming jobs, as long as the trained model hasn’t to be parallelized over multiple nodes</w:t>
+      </w:r>
+      <w:r>
+        <w:t xml:space="preserve">. </w:t>
+      </w:r>
+    </w:p>
+    <w:p/>
+    <w:p>
+      <w:r>
+        <w:t>Model deployment has to be managed without any interruption to existing data flows. Since Apache Flume reloads the configuration file automatically</w:t>
+      </w:r>
+      <w:r>
+        <w:t xml:space="preserve"> regularly</w:t>
+      </w:r>
+      <w:r>
+        <w:t>, we can simpl</w:t>
+      </w:r>
+      <w:r>
+        <w:t>y</w:t>
+      </w:r>
+      <w:r>
+        <w:t xml:space="preserve"> offer the name or ID of the model which has to be loaded in the Flume configuration</w:t>
+      </w:r>
+      <w:r>
+        <w:t xml:space="preserve"> via Flume’s standard configuration mechanism</w:t>
+      </w:r>
+      <w:r>
+        <w:t>. A more enterprise like approach could be based on a Flume source which receives a signal via Zookeeper as soon as the model needs to be changed. Reloading of the model from Kudu or HDFS is done fully transparently then.</w:t>
       </w:r>
     </w:p>
     <w:p/>
@@ -1185,7 +1159,13 @@
         <w:t>implement the data product</w:t>
       </w:r>
       <w:r>
-        <w:t>. This is our todo-list</w:t>
+        <w:t xml:space="preserve">. This is our </w:t>
+      </w:r>
+      <w:r>
+        <w:t>TODO</w:t>
+      </w:r>
+      <w:r>
+        <w:t>-list</w:t>
       </w:r>
       <w:r>
         <w:t>:</w:t>
@@ -1269,14 +1249,716 @@
       <w:pPr>
         <w:pStyle w:val="berschrift2"/>
       </w:pPr>
-      <w:bookmarkStart w:id="3" w:name="_Toc482047736"/>
+      <w:bookmarkStart w:id="2" w:name="_Toc482047736"/>
       <w:r>
         <w:t xml:space="preserve">1. </w:t>
       </w:r>
       <w:r>
         <w:t>Ingest and convert raw images</w:t>
       </w:r>
+      <w:bookmarkEnd w:id="2"/>
+    </w:p>
+    <w:p>
+      <w:r>
+        <w:t xml:space="preserve">For our first step we use the </w:t>
+      </w:r>
+      <w:r>
+        <w:t xml:space="preserve">simple </w:t>
+      </w:r>
+      <w:r>
+        <w:t>Java program</w:t>
+      </w:r>
+      <w:r>
+        <w:t xml:space="preserve"> </w:t>
+      </w:r>
+      <w:r>
+        <w:rPr>
+          <w:rFonts w:ascii="Courier New" w:hAnsi="Courier New" w:cs="Courier New"/>
+        </w:rPr>
+        <w:t>Step1.java</w:t>
+      </w:r>
+      <w:r>
+        <w:t xml:space="preserve"> and convert a batch of PNG files</w:t>
+      </w:r>
+      <w:r>
+        <w:rPr>
+          <w:rStyle w:val="Funotenzeichen"/>
+        </w:rPr>
+        <w:footnoteReference w:id="1"/>
+      </w:r>
+      <w:r>
+        <w:t xml:space="preserve"> into PGM format</w:t>
+      </w:r>
+      <w:r>
+        <w:rPr>
+          <w:rStyle w:val="Funotenzeichen"/>
+        </w:rPr>
+        <w:footnoteReference w:id="2"/>
+      </w:r>
+      <w:r>
+        <w:t xml:space="preserve">. The image encoding is </w:t>
+      </w:r>
+      <w:r>
+        <w:t>encapsulate</w:t>
+      </w:r>
+      <w:r>
+        <w:t xml:space="preserve">d </w:t>
+      </w:r>
+      <w:r>
+        <w:t>in a helper-class</w:t>
+      </w:r>
+      <w:r>
+        <w:t xml:space="preserve"> named </w:t>
+      </w:r>
+      <w:r>
+        <w:rPr>
+          <w:rFonts w:ascii="Courier New" w:hAnsi="Courier New" w:cs="Courier New"/>
+        </w:rPr>
+        <w:t>ImageConverte.java</w:t>
+      </w:r>
+      <w:r>
+        <w:t xml:space="preserve">.  The current approach uses the </w:t>
+      </w:r>
+      <w:r>
+        <w:rPr>
+          <w:rFonts w:ascii="Courier New" w:hAnsi="Courier New" w:cs="Courier New"/>
+        </w:rPr>
+        <w:t>convert</w:t>
+      </w:r>
+      <w:r>
+        <w:t xml:space="preserve"> command provided by ImageMagic. We generate a shell script and execute that using the </w:t>
+      </w:r>
+      <w:r>
+        <w:rPr>
+          <w:rFonts w:ascii="Courier New" w:hAnsi="Courier New" w:cs="Courier New"/>
+        </w:rPr>
+        <w:t>Pr</w:t>
+      </w:r>
+      <w:r>
+        <w:rPr>
+          <w:rFonts w:ascii="Courier New" w:hAnsi="Courier New" w:cs="Courier New"/>
+        </w:rPr>
+        <w:t>ocessBuilder</w:t>
+      </w:r>
+      <w:r>
+        <w:t xml:space="preserve"> class.</w:t>
+      </w:r>
+      <w:r>
+        <w:t xml:space="preserve"> Other options for image conversion are discussed in this article on StackOverflow</w:t>
+      </w:r>
+      <w:r>
+        <w:rPr>
+          <w:rStyle w:val="Funotenzeichen"/>
+        </w:rPr>
+        <w:footnoteReference w:id="3"/>
+      </w:r>
+      <w:r>
+        <w:t>.</w:t>
+      </w:r>
+    </w:p>
+    <w:p/>
+    <w:p>
+      <w:r>
+        <w:t>T</w:t>
+      </w:r>
+      <w:r>
+        <w:t xml:space="preserve">he Flume based solution uses an </w:t>
+      </w:r>
+      <w:r>
+        <w:rPr>
+          <w:rFonts w:ascii="Courier New" w:hAnsi="Courier New" w:cs="Courier New"/>
+        </w:rPr>
+        <w:t>ImageInterceptor</w:t>
+      </w:r>
+      <w:r>
+        <w:t>. You can find</w:t>
+      </w:r>
+      <w:r>
+        <w:t xml:space="preserve"> a </w:t>
+      </w:r>
+      <w:r>
+        <w:t>Flume configuration</w:t>
+      </w:r>
+      <w:r>
+        <w:t xml:space="preserve"> stub</w:t>
+      </w:r>
+      <w:r>
+        <w:t xml:space="preserve"> file in the </w:t>
+      </w:r>
+      <w:r>
+        <w:rPr>
+          <w:rFonts w:ascii="Courier New" w:hAnsi="Courier New" w:cs="Courier New"/>
+        </w:rPr>
+        <w:t>cfg</w:t>
+      </w:r>
+      <w:r>
+        <w:t xml:space="preserve"> folder of the project. Finally, the ingestion into Hadoop is accomplished by writing </w:t>
+      </w:r>
+      <w:r>
+        <w:t>the transformed data entity - in our case a PGM version of the initial image into HDFS.</w:t>
+      </w:r>
+      <w:r>
+        <w:br/>
+      </w:r>
+      <w:r>
+        <w:br/>
+        <w:t>Since such images are pretty small, one should consider an Avro file for image aggregation. HBase and Kudu tables can be considered as convenient approach as long as the image size less then 2MB (for HBase) or 64kB (for Kudu) respectively. The benefit of both technologies is the random access pattern both provide. Solr should only be considered to collect metadata for later data exploration. The raw image should always be references from a Solr document rather than being persisted in the index.</w:t>
+      </w:r>
+    </w:p>
+    <w:p/>
+    <w:p>
+      <w:r>
+        <w:t xml:space="preserve">In order to initialize the Kudu image store you have to run the program </w:t>
+      </w:r>
+      <w:r>
+        <w:rPr>
+          <w:rFonts w:ascii="Courier New" w:hAnsi="Courier New" w:cs="Courier New"/>
+        </w:rPr>
+        <w:t>Step2.java</w:t>
+      </w:r>
+      <w:r>
+        <w:t xml:space="preserve"> once.</w:t>
+      </w:r>
+    </w:p>
+    <w:p/>
+    <w:p>
+      <w:pPr>
+        <w:pStyle w:val="berschrift2"/>
+      </w:pPr>
+      <w:bookmarkStart w:id="3" w:name="_Toc482047737"/>
+      <w:r>
+        <w:t xml:space="preserve">2. </w:t>
+      </w:r>
+      <w:r>
+        <w:t>Train a model from labeled images</w:t>
+      </w:r>
       <w:bookmarkEnd w:id="3"/>
+    </w:p>
+    <w:p/>
+    <w:p>
+      <w:pPr>
+        <w:rPr>
+          <w:rFonts w:ascii="Courier New" w:hAnsi="Courier New" w:cs="Courier New"/>
+        </w:rPr>
+      </w:pPr>
+      <w:r>
+        <w:t xml:space="preserve">Before we start learning multiple models, we prepare a model store using the Java program </w:t>
+      </w:r>
+      <w:r>
+        <w:rPr>
+          <w:rFonts w:ascii="Courier New" w:hAnsi="Courier New" w:cs="Courier New"/>
+        </w:rPr>
+        <w:t>Step3.java</w:t>
+      </w:r>
+      <w:r>
+        <w:rPr>
+          <w:rFonts w:ascii="Courier New" w:hAnsi="Courier New" w:cs="Courier New"/>
+        </w:rPr>
+        <w:t>.</w:t>
+      </w:r>
+    </w:p>
+    <w:p/>
+    <w:p>
+      <w:r>
+        <w:t>There are two different implementations in our project. First, the</w:t>
+      </w:r>
+      <w:r>
+        <w:t xml:space="preserve"> </w:t>
+      </w:r>
+      <w:r>
+        <w:rPr>
+          <w:rFonts w:ascii="Courier New" w:hAnsi="Courier New" w:cs="Courier New"/>
+        </w:rPr>
+        <w:t>ImageClassifierHDD</w:t>
+      </w:r>
+      <w:r>
+        <w:t xml:space="preserve">, which simply persists the model files in a local folder on the workstation where the code is executes. We use this simply during development to test our network. </w:t>
+      </w:r>
+      <w:r>
+        <w:t xml:space="preserve">You can run the Java program </w:t>
+      </w:r>
+      <w:r>
+        <w:rPr>
+          <w:rFonts w:ascii="Courier New" w:hAnsi="Courier New" w:cs="Courier New"/>
+        </w:rPr>
+        <w:t>Step4</w:t>
+      </w:r>
+      <w:r>
+        <w:t xml:space="preserve"> in order to create a simple model for character recognition.</w:t>
+      </w:r>
+    </w:p>
+    <w:p/>
+    <w:p>
+      <w:r>
+        <w:t xml:space="preserve">The input data is provided by a </w:t>
+      </w:r>
+      <w:r>
+        <w:rPr>
+          <w:rFonts w:ascii="Courier New" w:hAnsi="Courier New" w:cs="Courier New"/>
+        </w:rPr>
+        <w:t>DataSetIterator</w:t>
+      </w:r>
+      <w:r>
+        <w:rPr>
+          <w:rFonts w:ascii="Menlo" w:hAnsi="Menlo" w:cs="Menlo"/>
+          <w:color w:val="000000"/>
+          <w:sz w:val="20"/>
+          <w:szCs w:val="20"/>
+          <w:lang w:val="de-DE" w:eastAsia="de-DE"/>
+        </w:rPr>
+        <w:t xml:space="preserve"> </w:t>
+      </w:r>
+      <w:r>
+        <w:t xml:space="preserve">component. Deeplearning4J provides the </w:t>
+      </w:r>
+      <w:r>
+        <w:rPr>
+          <w:rFonts w:ascii="Courier New" w:hAnsi="Courier New" w:cs="Courier New"/>
+        </w:rPr>
+        <w:t>MnistDataSetIterator</w:t>
+      </w:r>
+      <w:r>
+        <w:t xml:space="preserve"> out of the box. It allows accessing the binary MNIST database files.</w:t>
+      </w:r>
+    </w:p>
+    <w:p/>
+    <w:p>
+      <w:pPr>
+        <w:shd w:val="clear" w:color="auto" w:fill="FFFFFF"/>
+        <w:tabs>
+          <w:tab w:val="left" w:pos="916"/>
+          <w:tab w:val="left" w:pos="1832"/>
+          <w:tab w:val="left" w:pos="2748"/>
+          <w:tab w:val="left" w:pos="3664"/>
+          <w:tab w:val="left" w:pos="4580"/>
+          <w:tab w:val="left" w:pos="5496"/>
+          <w:tab w:val="left" w:pos="6412"/>
+          <w:tab w:val="left" w:pos="7328"/>
+          <w:tab w:val="left" w:pos="8244"/>
+          <w:tab w:val="left" w:pos="9160"/>
+          <w:tab w:val="left" w:pos="10076"/>
+          <w:tab w:val="left" w:pos="10992"/>
+          <w:tab w:val="left" w:pos="11908"/>
+          <w:tab w:val="left" w:pos="12824"/>
+          <w:tab w:val="left" w:pos="13740"/>
+          <w:tab w:val="left" w:pos="14656"/>
+        </w:tabs>
+        <w:rPr>
+          <w:rFonts w:ascii="Menlo" w:hAnsi="Menlo" w:cs="Menlo"/>
+          <w:color w:val="000000"/>
+          <w:sz w:val="16"/>
+          <w:szCs w:val="16"/>
+          <w:lang w:val="de-DE" w:eastAsia="de-DE"/>
+        </w:rPr>
+      </w:pPr>
+      <w:r>
+        <w:rPr>
+          <w:rFonts w:ascii="Menlo" w:hAnsi="Menlo" w:cs="Menlo"/>
+          <w:color w:val="000000"/>
+          <w:sz w:val="16"/>
+          <w:szCs w:val="16"/>
+          <w:lang w:val="de-DE" w:eastAsia="de-DE"/>
+        </w:rPr>
+        <w:t xml:space="preserve">DataSetIterator mnistTrain = </w:t>
+      </w:r>
+      <w:r>
+        <w:rPr>
+          <w:rFonts w:ascii="Menlo" w:hAnsi="Menlo" w:cs="Menlo"/>
+          <w:b/>
+          <w:bCs/>
+          <w:color w:val="000080"/>
+          <w:sz w:val="16"/>
+          <w:szCs w:val="16"/>
+          <w:lang w:val="de-DE" w:eastAsia="de-DE"/>
+        </w:rPr>
+        <w:t xml:space="preserve">new </w:t>
+      </w:r>
+      <w:r>
+        <w:rPr>
+          <w:rFonts w:ascii="Menlo" w:hAnsi="Menlo" w:cs="Menlo"/>
+          <w:color w:val="000000"/>
+          <w:sz w:val="16"/>
+          <w:szCs w:val="16"/>
+          <w:lang w:val="de-DE" w:eastAsia="de-DE"/>
+        </w:rPr>
+        <w:t>MnistDataSetIterator(</w:t>
+      </w:r>
+      <w:r>
+        <w:rPr>
+          <w:rFonts w:ascii="Menlo" w:hAnsi="Menlo" w:cs="Menlo"/>
+          <w:i/>
+          <w:iCs/>
+          <w:color w:val="660E7A"/>
+          <w:sz w:val="16"/>
+          <w:szCs w:val="16"/>
+          <w:lang w:val="de-DE" w:eastAsia="de-DE"/>
+        </w:rPr>
+        <w:t>batchSize</w:t>
+      </w:r>
+      <w:r>
+        <w:rPr>
+          <w:rFonts w:ascii="Menlo" w:hAnsi="Menlo" w:cs="Menlo"/>
+          <w:color w:val="000000"/>
+          <w:sz w:val="16"/>
+          <w:szCs w:val="16"/>
+          <w:lang w:val="de-DE" w:eastAsia="de-DE"/>
+        </w:rPr>
+        <w:t xml:space="preserve">, </w:t>
+      </w:r>
+      <w:r>
+        <w:rPr>
+          <w:rFonts w:ascii="Menlo" w:hAnsi="Menlo" w:cs="Menlo"/>
+          <w:b/>
+          <w:bCs/>
+          <w:color w:val="000080"/>
+          <w:sz w:val="16"/>
+          <w:szCs w:val="16"/>
+          <w:lang w:val="de-DE" w:eastAsia="de-DE"/>
+        </w:rPr>
+        <w:t>true</w:t>
+      </w:r>
+      <w:r>
+        <w:rPr>
+          <w:rFonts w:ascii="Menlo" w:hAnsi="Menlo" w:cs="Menlo"/>
+          <w:color w:val="000000"/>
+          <w:sz w:val="16"/>
+          <w:szCs w:val="16"/>
+          <w:lang w:val="de-DE" w:eastAsia="de-DE"/>
+        </w:rPr>
+        <w:t xml:space="preserve">, </w:t>
+      </w:r>
+      <w:r>
+        <w:rPr>
+          <w:rFonts w:ascii="Menlo" w:hAnsi="Menlo" w:cs="Menlo"/>
+          <w:i/>
+          <w:iCs/>
+          <w:color w:val="660E7A"/>
+          <w:sz w:val="16"/>
+          <w:szCs w:val="16"/>
+          <w:lang w:val="de-DE" w:eastAsia="de-DE"/>
+        </w:rPr>
+        <w:t>rngSeed</w:t>
+      </w:r>
+      <w:r>
+        <w:rPr>
+          <w:rFonts w:ascii="Menlo" w:hAnsi="Menlo" w:cs="Menlo"/>
+          <w:color w:val="000000"/>
+          <w:sz w:val="16"/>
+          <w:szCs w:val="16"/>
+          <w:lang w:val="de-DE" w:eastAsia="de-DE"/>
+        </w:rPr>
+        <w:t>);</w:t>
+      </w:r>
+      <w:r>
+        <w:rPr>
+          <w:rFonts w:ascii="Menlo" w:hAnsi="Menlo" w:cs="Menlo"/>
+          <w:color w:val="000000"/>
+          <w:sz w:val="16"/>
+          <w:szCs w:val="16"/>
+          <w:lang w:val="de-DE" w:eastAsia="de-DE"/>
+        </w:rPr>
+        <w:br/>
+        <w:t xml:space="preserve">DataSetIterator mnistTest = </w:t>
+      </w:r>
+      <w:r>
+        <w:rPr>
+          <w:rFonts w:ascii="Menlo" w:hAnsi="Menlo" w:cs="Menlo"/>
+          <w:b/>
+          <w:bCs/>
+          <w:color w:val="000080"/>
+          <w:sz w:val="16"/>
+          <w:szCs w:val="16"/>
+          <w:lang w:val="de-DE" w:eastAsia="de-DE"/>
+        </w:rPr>
+        <w:t xml:space="preserve">new </w:t>
+      </w:r>
+      <w:r>
+        <w:rPr>
+          <w:rFonts w:ascii="Menlo" w:hAnsi="Menlo" w:cs="Menlo"/>
+          <w:color w:val="000000"/>
+          <w:sz w:val="16"/>
+          <w:szCs w:val="16"/>
+          <w:lang w:val="de-DE" w:eastAsia="de-DE"/>
+        </w:rPr>
+        <w:t>MnistDataSetIterator(</w:t>
+      </w:r>
+      <w:r>
+        <w:rPr>
+          <w:rFonts w:ascii="Menlo" w:hAnsi="Menlo" w:cs="Menlo"/>
+          <w:i/>
+          <w:iCs/>
+          <w:color w:val="660E7A"/>
+          <w:sz w:val="16"/>
+          <w:szCs w:val="16"/>
+          <w:lang w:val="de-DE" w:eastAsia="de-DE"/>
+        </w:rPr>
+        <w:t>batchSize</w:t>
+      </w:r>
+      <w:r>
+        <w:rPr>
+          <w:rFonts w:ascii="Menlo" w:hAnsi="Menlo" w:cs="Menlo"/>
+          <w:color w:val="000000"/>
+          <w:sz w:val="16"/>
+          <w:szCs w:val="16"/>
+          <w:lang w:val="de-DE" w:eastAsia="de-DE"/>
+        </w:rPr>
+        <w:t xml:space="preserve">, </w:t>
+      </w:r>
+      <w:r>
+        <w:rPr>
+          <w:rFonts w:ascii="Menlo" w:hAnsi="Menlo" w:cs="Menlo"/>
+          <w:b/>
+          <w:bCs/>
+          <w:color w:val="000080"/>
+          <w:sz w:val="16"/>
+          <w:szCs w:val="16"/>
+          <w:lang w:val="de-DE" w:eastAsia="de-DE"/>
+        </w:rPr>
+        <w:t>false</w:t>
+      </w:r>
+      <w:r>
+        <w:rPr>
+          <w:rFonts w:ascii="Menlo" w:hAnsi="Menlo" w:cs="Menlo"/>
+          <w:color w:val="000000"/>
+          <w:sz w:val="16"/>
+          <w:szCs w:val="16"/>
+          <w:lang w:val="de-DE" w:eastAsia="de-DE"/>
+        </w:rPr>
+        <w:t xml:space="preserve">, </w:t>
+      </w:r>
+      <w:r>
+        <w:rPr>
+          <w:rFonts w:ascii="Menlo" w:hAnsi="Menlo" w:cs="Menlo"/>
+          <w:i/>
+          <w:iCs/>
+          <w:color w:val="660E7A"/>
+          <w:sz w:val="16"/>
+          <w:szCs w:val="16"/>
+          <w:lang w:val="de-DE" w:eastAsia="de-DE"/>
+        </w:rPr>
+        <w:t>rngSeed</w:t>
+      </w:r>
+      <w:r>
+        <w:rPr>
+          <w:rFonts w:ascii="Menlo" w:hAnsi="Menlo" w:cs="Menlo"/>
+          <w:color w:val="000000"/>
+          <w:sz w:val="16"/>
+          <w:szCs w:val="16"/>
+          <w:lang w:val="de-DE" w:eastAsia="de-DE"/>
+        </w:rPr>
+        <w:t>);</w:t>
+      </w:r>
+    </w:p>
+    <w:p/>
+    <w:p>
+      <w:r>
+        <w:t xml:space="preserve">If we chose to use a different data source – such as an HBase table or a Kudu table – we have to implement a custom </w:t>
+      </w:r>
+      <w:r>
+        <w:rPr>
+          <w:rFonts w:ascii="Courier New" w:hAnsi="Courier New" w:cs="Courier New"/>
+        </w:rPr>
+        <w:t>DataSetIterator</w:t>
+      </w:r>
+      <w:r>
+        <w:t>.</w:t>
+      </w:r>
+    </w:p>
+    <w:p/>
+    <w:p>
+      <w:r>
+        <w:t xml:space="preserve">This brings us to the next step </w:t>
+      </w:r>
+      <w:r>
+        <w:t>– but pretty essential part</w:t>
+      </w:r>
+      <w:r>
+        <w:t xml:space="preserve"> – </w:t>
+      </w:r>
+      <w:r>
+        <w:t xml:space="preserve">of our data product. </w:t>
+      </w:r>
+      <w:r>
+        <w:tab/>
+      </w:r>
+      <w:r>
+        <w:t xml:space="preserve">We need a reliable, but flexible way of training set preparation. Here we simply use SQL queries on image metadata. The idea can be generalized to HBase scans, Solr queries, or even SPARQL queries if an external triple store is used. The essence is: any kind of query or filter gives us a bunch of image IDs or file names which allows us to bring the data into Deeplearning4J via a </w:t>
+      </w:r>
+      <w:r>
+        <w:rPr>
+          <w:rFonts w:ascii="Courier New" w:hAnsi="Courier New" w:cs="Courier New"/>
+        </w:rPr>
+        <w:t>DataSetIterator</w:t>
+      </w:r>
+      <w:r>
+        <w:t>.</w:t>
+      </w:r>
+    </w:p>
+    <w:p/>
+    <w:p>
+      <w:pPr>
+        <w:pStyle w:val="berschrift2"/>
+      </w:pPr>
+      <w:bookmarkStart w:id="4" w:name="_Toc482047738"/>
+      <w:r>
+        <w:t xml:space="preserve">3. </w:t>
+      </w:r>
+      <w:r>
+        <w:t xml:space="preserve">Query </w:t>
+      </w:r>
+      <w:r>
+        <w:t xml:space="preserve">for </w:t>
+      </w:r>
+      <w:r>
+        <w:t>a</w:t>
+      </w:r>
+      <w:r>
+        <w:t xml:space="preserve"> specific </w:t>
+      </w:r>
+      <w:r>
+        <w:t>training</w:t>
+      </w:r>
+      <w:r>
+        <w:t xml:space="preserve"> </w:t>
+      </w:r>
+      <w:r>
+        <w:t>set</w:t>
+      </w:r>
+      <w:bookmarkEnd w:id="4"/>
+    </w:p>
+    <w:p>
+      <w:r>
+        <w:t>In this step we p</w:t>
+      </w:r>
+      <w:r>
+        <w:t xml:space="preserve">rovide a </w:t>
+      </w:r>
+      <w:r>
+        <w:t xml:space="preserve">DataSetIterator for Kudu. The boundary conditions are simple: (1) we use a single machine for training the model. This means, the parallel query execution </w:t>
+      </w:r>
+      <w:r>
+        <w:t>on Kudu</w:t>
+      </w:r>
+      <w:r>
+        <w:t xml:space="preserve"> leads to a single stream of input data. This can be used to define partitions for parallel learning at a later stage – one simple specifies a query per partition or batch.</w:t>
+      </w:r>
+    </w:p>
+    <w:p/>
+    <w:p>
+      <w:r>
+        <w:t>The following link shows an example of a DataSetIterator which has to be used as a starting point for our own implementation:</w:t>
+      </w:r>
+    </w:p>
+    <w:p>
+      <w:hyperlink r:id="rId8" w:history="1">
+        <w:r>
+          <w:rPr>
+            <w:rStyle w:val="Link"/>
+          </w:rPr>
+          <w:t>https://github.com/deeplearning4j/dl4j-examples/blob/master/dl4j-examples/src/main/java/org/deeplearning4j/examples/recurrent/word2vecsentiment/SentimentExampleIterator.java</w:t>
+        </w:r>
+      </w:hyperlink>
+    </w:p>
+    <w:p/>
+    <w:p>
+      <w:pPr>
+        <w:pStyle w:val="berschrift2"/>
+      </w:pPr>
+      <w:bookmarkStart w:id="5" w:name="_Toc482047739"/>
+      <w:r>
+        <w:t xml:space="preserve">4. </w:t>
+      </w:r>
+      <w:r>
+        <w:t>Variation of model parameters</w:t>
+      </w:r>
+      <w:bookmarkEnd w:id="5"/>
+      <w:r>
+        <w:t xml:space="preserve"> </w:t>
+      </w:r>
+    </w:p>
+    <w:p>
+      <w:r>
+        <w:t>Now it is time to r</w:t>
+      </w:r>
+      <w:r>
+        <w:t>epeat multiple training runs on the same data with variable learning parameters.</w:t>
+      </w:r>
+      <w:r>
+        <w:t xml:space="preserve"> </w:t>
+      </w:r>
+    </w:p>
+    <w:p/>
+    <w:p>
+      <w:r>
+        <w:t xml:space="preserve">The program we prepared for parameter variation and producing multiple models is named </w:t>
+      </w:r>
+    </w:p>
+    <w:p>
+      <w:pPr>
+        <w:pStyle w:val="HTMLVorformatiert"/>
+        <w:shd w:val="clear" w:color="auto" w:fill="FFFFFF"/>
+        <w:rPr>
+          <w:rFonts w:ascii="Menlo" w:hAnsi="Menlo" w:cs="Menlo"/>
+          <w:color w:val="000000"/>
+        </w:rPr>
+      </w:pPr>
+      <w:r>
+        <w:rPr>
+          <w:sz w:val="24"/>
+          <w:szCs w:val="24"/>
+          <w:lang w:val="en-US" w:eastAsia="en-US"/>
+        </w:rPr>
+        <w:t>ParameterVariationExperiment1</w:t>
+      </w:r>
+      <w:r>
+        <w:rPr>
+          <w:sz w:val="24"/>
+          <w:szCs w:val="24"/>
+          <w:lang w:val="en-US" w:eastAsia="en-US"/>
+        </w:rPr>
+        <w:t>.</w:t>
+      </w:r>
+    </w:p>
+    <w:p/>
+    <w:p>
+      <w:bookmarkStart w:id="6" w:name="_GoBack"/>
+      <w:bookmarkEnd w:id="6"/>
+      <w:r>
+        <w:t xml:space="preserve">The logic inside the three exemplary loops </w:t>
+      </w:r>
+      <w:r>
+        <w:t>i</w:t>
+      </w:r>
+      <w:r>
+        <w:t xml:space="preserve">s subject to parallelization. As long as a single model can easily be trained on one CPU we can use a Spark job to manage all possible parameter sets and start model training in parallel for each individual parameter set in one executor. The downside of this approach is that the training data needs to be loaded into each particular executor completely. But since we deal with a problem which needs multiple iterations on a huge data set, the only reasonable alternative would be a model chain which is trained in one executor. For small models this can be considered – but if the storage capacity required by one particular model is in the range of the executor’s heap size this is not </w:t>
+      </w:r>
+      <w:r>
+        <w:t>possible any more.</w:t>
+      </w:r>
+      <w:r>
+        <w:t xml:space="preserve"> </w:t>
+      </w:r>
+    </w:p>
+    <w:p>
+      <w:r>
+        <w:t xml:space="preserve"> </w:t>
+      </w:r>
+    </w:p>
+    <w:p>
+      <w:pPr>
+        <w:pStyle w:val="berschrift2"/>
+      </w:pPr>
+      <w:bookmarkStart w:id="7" w:name="_Toc482047740"/>
+      <w:r>
+        <w:t xml:space="preserve">5. </w:t>
+      </w:r>
+      <w:r>
+        <w:t>Evaluat</w:t>
+      </w:r>
+      <w:r>
+        <w:t>ion of model quality</w:t>
+      </w:r>
+      <w:bookmarkEnd w:id="7"/>
     </w:p>
     <w:p>
       <w:pPr>
@@ -1287,13 +1969,7 @@
         </w:numPr>
       </w:pPr>
       <w:r>
-        <w:t xml:space="preserve">Use a simple </w:t>
-      </w:r>
-      <w:r>
-        <w:t xml:space="preserve">Java program </w:t>
-      </w:r>
-      <w:r>
-        <w:t>(encapsulate logic in a helper-class)</w:t>
+        <w:t>Inspect model quality as a function of learning parametes and image preparation procedure</w:t>
       </w:r>
     </w:p>
     <w:p>
@@ -1305,22 +1981,7 @@
         </w:numPr>
       </w:pPr>
       <w:r>
-        <w:t xml:space="preserve">Use the helper class in a </w:t>
-      </w:r>
-      <w:r>
-        <w:t xml:space="preserve">Flume </w:t>
-      </w:r>
-      <w:r>
-        <w:t>i</w:t>
-      </w:r>
-      <w:r>
-        <w:t xml:space="preserve">nterceptor </w:t>
-      </w:r>
-      <w:r>
-        <w:t xml:space="preserve">and write via </w:t>
-      </w:r>
-      <w:r>
-        <w:t>Kudu-Sink</w:t>
+        <w:t>This allows us to do an impact analysis on additional preprocessing</w:t>
       </w:r>
     </w:p>
     <w:p/>
@@ -1328,20 +1989,17 @@
       <w:pPr>
         <w:pStyle w:val="berschrift2"/>
       </w:pPr>
-      <w:bookmarkStart w:id="4" w:name="_Toc482047737"/>
-      <w:r>
-        <w:t xml:space="preserve">2. </w:t>
-      </w:r>
-      <w:r>
-        <w:t>Train a mode</w:t>
-      </w:r>
-      <w:r>
-        <w:t xml:space="preserve">l from </w:t>
-      </w:r>
-      <w:r>
-        <w:t>labeled images</w:t>
-      </w:r>
-      <w:bookmarkEnd w:id="4"/>
+      <w:bookmarkStart w:id="8" w:name="_Toc482047741"/>
+      <w:r>
+        <w:t xml:space="preserve">6. </w:t>
+      </w:r>
+      <w:r>
+        <w:t xml:space="preserve">Predict the class of </w:t>
+      </w:r>
+      <w:r>
+        <w:t>unknown images</w:t>
+      </w:r>
+      <w:bookmarkEnd w:id="8"/>
     </w:p>
     <w:p>
       <w:pPr>
@@ -1352,7 +2010,10 @@
         </w:numPr>
       </w:pPr>
       <w:r>
-        <w:t>Load image files from a prepared folder structure where folder names represent image labels</w:t>
+        <w:t xml:space="preserve">Java program </w:t>
+      </w:r>
+      <w:r>
+        <w:t>with on particular image</w:t>
       </w:r>
     </w:p>
     <w:p>
@@ -1364,195 +2025,7 @@
         </w:numPr>
       </w:pPr>
       <w:r>
-        <w:t>This is called fixed training set approach (as long as no sampling is applied)</w:t>
-      </w:r>
-    </w:p>
-    <w:p/>
-    <w:p>
-      <w:pPr>
-        <w:pStyle w:val="berschrift2"/>
-      </w:pPr>
-      <w:bookmarkStart w:id="5" w:name="_Toc482047738"/>
-      <w:r>
-        <w:t xml:space="preserve">3. </w:t>
-      </w:r>
-      <w:r>
-        <w:t xml:space="preserve">Query </w:t>
-      </w:r>
-      <w:r>
-        <w:t xml:space="preserve">for </w:t>
-      </w:r>
-      <w:r>
-        <w:t>a</w:t>
-      </w:r>
-      <w:r>
-        <w:t xml:space="preserve"> specific </w:t>
-      </w:r>
-      <w:r>
-        <w:t>training</w:t>
-      </w:r>
-      <w:r>
-        <w:t xml:space="preserve"> </w:t>
-      </w:r>
-      <w:r>
-        <w:t>set</w:t>
-      </w:r>
-      <w:bookmarkEnd w:id="5"/>
-    </w:p>
-    <w:p>
-      <w:pPr>
-        <w:pStyle w:val="Listenabsatz"/>
-        <w:numPr>
-          <w:ilvl w:val="0"/>
-          <w:numId w:val="1"/>
-        </w:numPr>
-      </w:pPr>
-      <w:r>
-        <w:t>Provide a RecordScanner for DL4J</w:t>
-      </w:r>
-    </w:p>
-    <w:p>
-      <w:pPr>
-        <w:pStyle w:val="Listenabsatz"/>
-        <w:numPr>
-          <w:ilvl w:val="0"/>
-          <w:numId w:val="1"/>
-        </w:numPr>
-      </w:pPr>
-      <w:r>
-        <w:t xml:space="preserve">This is called </w:t>
-      </w:r>
-      <w:r>
-        <w:t>flexible or adjustable</w:t>
-      </w:r>
-      <w:r>
-        <w:t xml:space="preserve"> training set approach </w:t>
-      </w:r>
-    </w:p>
-    <w:p/>
-    <w:p>
-      <w:pPr>
-        <w:pStyle w:val="berschrift2"/>
-      </w:pPr>
-      <w:bookmarkStart w:id="6" w:name="_Toc482047739"/>
-      <w:r>
-        <w:t xml:space="preserve">4. </w:t>
-      </w:r>
-      <w:r>
-        <w:t>Variation of model parameters</w:t>
-      </w:r>
-      <w:bookmarkEnd w:id="6"/>
-      <w:r>
-        <w:t xml:space="preserve"> </w:t>
-      </w:r>
-    </w:p>
-    <w:p>
-      <w:pPr>
-        <w:pStyle w:val="Listenabsatz"/>
-        <w:numPr>
-          <w:ilvl w:val="0"/>
-          <w:numId w:val="1"/>
-        </w:numPr>
-      </w:pPr>
-      <w:r>
-        <w:t>Repeat multiple training runs on the same data with variable learning parameters.</w:t>
-      </w:r>
-    </w:p>
-    <w:p/>
-    <w:p>
-      <w:pPr>
-        <w:pStyle w:val="berschrift2"/>
-      </w:pPr>
-      <w:bookmarkStart w:id="7" w:name="_Toc482047740"/>
-      <w:r>
-        <w:t xml:space="preserve">5. </w:t>
-      </w:r>
-      <w:r>
-        <w:t>Evaluat</w:t>
-      </w:r>
-      <w:r>
-        <w:t>ion of model quality</w:t>
-      </w:r>
-      <w:bookmarkEnd w:id="7"/>
-    </w:p>
-    <w:p>
-      <w:pPr>
-        <w:pStyle w:val="Listenabsatz"/>
-        <w:numPr>
-          <w:ilvl w:val="0"/>
-          <w:numId w:val="1"/>
-        </w:numPr>
-      </w:pPr>
-      <w:r>
-        <w:t>Inspect model quality as a function of learning parametes and image preparation procedure</w:t>
-      </w:r>
-    </w:p>
-    <w:p>
-      <w:pPr>
-        <w:pStyle w:val="Listenabsatz"/>
-        <w:numPr>
-          <w:ilvl w:val="0"/>
-          <w:numId w:val="1"/>
-        </w:numPr>
-      </w:pPr>
-      <w:r>
-        <w:t>This allows us to do an impact analysis on additional preprocessing</w:t>
-      </w:r>
-    </w:p>
-    <w:p/>
-    <w:p>
-      <w:pPr>
-        <w:pStyle w:val="berschrift2"/>
-      </w:pPr>
-      <w:bookmarkStart w:id="8" w:name="_Toc482047741"/>
-      <w:r>
-        <w:t xml:space="preserve">6. </w:t>
-      </w:r>
-      <w:r>
-        <w:t xml:space="preserve">Predict the class of </w:t>
-      </w:r>
-      <w:r>
-        <w:t>unknown images</w:t>
-      </w:r>
-      <w:bookmarkEnd w:id="8"/>
-    </w:p>
-    <w:p>
-      <w:pPr>
-        <w:pStyle w:val="Listenabsatz"/>
-        <w:numPr>
-          <w:ilvl w:val="0"/>
-          <w:numId w:val="1"/>
-        </w:numPr>
-      </w:pPr>
-      <w:r>
-        <w:t xml:space="preserve">Java program </w:t>
-      </w:r>
-      <w:r>
-        <w:t>with on particular image</w:t>
-      </w:r>
-    </w:p>
-    <w:p>
-      <w:pPr>
-        <w:pStyle w:val="Listenabsatz"/>
-        <w:numPr>
-          <w:ilvl w:val="0"/>
-          <w:numId w:val="1"/>
-        </w:numPr>
-      </w:pPr>
-      <w:r>
-        <w:t xml:space="preserve">Flume Interceptor </w:t>
-      </w:r>
-      <w:r>
-        <w:t xml:space="preserve">using the helper class and a </w:t>
-      </w:r>
-      <w:r>
-        <w:t xml:space="preserve">SOLR </w:t>
-      </w:r>
-      <w:r>
-        <w:t>s</w:t>
-      </w:r>
-      <w:r>
-        <w:t>ink</w:t>
+        <w:t>Flume Interceptor using the helper class and a SOLR sink</w:t>
       </w:r>
     </w:p>
     <w:p>
@@ -1638,7 +2111,7 @@
                     <pic:cNvPicPr/>
                   </pic:nvPicPr>
                   <pic:blipFill rotWithShape="1">
-                    <a:blip r:embed="rId6" cstate="print">
+                    <a:blip r:embed="rId9" cstate="print">
                       <a:extLst>
                         <a:ext uri="{28A0092B-C50C-407E-A947-70E740481C1C}">
                           <a14:useLocalDpi xmlns:a14="http://schemas.microsoft.com/office/drawing/2010/main" val="0"/>
@@ -1713,7 +2186,7 @@
       </w:r>
     </w:p>
     <w:p>
-      <w:hyperlink r:id="rId7" w:history="1">
+      <w:hyperlink r:id="rId10" w:history="1">
         <w:r>
           <w:rPr>
             <w:rStyle w:val="Link"/>
@@ -1727,7 +2200,7 @@
       <w:r>
         <w:t xml:space="preserve">In order to follow the examples, please prepare a 1 node quickstart VM which includes Apache Kudu as provided </w:t>
       </w:r>
-      <w:hyperlink r:id="rId8" w:history="1">
+      <w:hyperlink r:id="rId11" w:history="1">
         <w:r>
           <w:rPr>
             <w:rStyle w:val="Link"/>
@@ -1839,6 +2312,136 @@
     </w:sectPr>
   </w:body>
 </w:document>
+</file>
+
+<file path=word/endnotes.xml><?xml version="1.0" encoding="utf-8"?>
+<w:endnotes xmlns:wpc="http://schemas.microsoft.com/office/word/2010/wordprocessingCanvas" xmlns:mo="http://schemas.microsoft.com/office/mac/office/2008/main" xmlns:mc="http://schemas.openxmlformats.org/markup-compatibility/2006" xmlns:mv="urn:schemas-microsoft-com:mac:vml" xmlns:o="urn:schemas-microsoft-com:office:office" xmlns:r="http://schemas.openxmlformats.org/officeDocument/2006/relationships" xmlns:m="http://schemas.openxmlformats.org/officeDocument/2006/math" xmlns:v="urn:schemas-microsoft-com:vml" xmlns:wp14="http://schemas.microsoft.com/office/word/2010/wordprocessingDrawing" xmlns:wp="http://schemas.openxmlformats.org/drawingml/2006/wordprocessingDrawing" xmlns:w10="urn:schemas-microsoft-com:office:word" xmlns:w="http://schemas.openxmlformats.org/wordprocessingml/2006/main" xmlns:w14="http://schemas.microsoft.com/office/word/2010/wordml" xmlns:w15="http://schemas.microsoft.com/office/word/2012/wordml" xmlns:wpg="http://schemas.microsoft.com/office/word/2010/wordprocessingGroup" xmlns:wpi="http://schemas.microsoft.com/office/word/2010/wordprocessingInk" xmlns:wne="http://schemas.microsoft.com/office/word/2006/wordml" xmlns:wps="http://schemas.microsoft.com/office/word/2010/wordprocessingShape" mc:Ignorable="w14 w15 wp14">
+  <w:endnote w:type="separator" w:id="-1">
+    <w:p>
+      <w:r>
+        <w:separator/>
+      </w:r>
+    </w:p>
+  </w:endnote>
+  <w:endnote w:type="continuationSeparator" w:id="0">
+    <w:p>
+      <w:r>
+        <w:continuationSeparator/>
+      </w:r>
+    </w:p>
+  </w:endnote>
+</w:endnotes>
+</file>
+
+<file path=word/footnotes.xml><?xml version="1.0" encoding="utf-8"?>
+<w:footnotes xmlns:wpc="http://schemas.microsoft.com/office/word/2010/wordprocessingCanvas" xmlns:mo="http://schemas.microsoft.com/office/mac/office/2008/main" xmlns:mc="http://schemas.openxmlformats.org/markup-compatibility/2006" xmlns:mv="urn:schemas-microsoft-com:mac:vml" xmlns:o="urn:schemas-microsoft-com:office:office" xmlns:r="http://schemas.openxmlformats.org/officeDocument/2006/relationships" xmlns:m="http://schemas.openxmlformats.org/officeDocument/2006/math" xmlns:v="urn:schemas-microsoft-com:vml" xmlns:wp14="http://schemas.microsoft.com/office/word/2010/wordprocessingDrawing" xmlns:wp="http://schemas.openxmlformats.org/drawingml/2006/wordprocessingDrawing" xmlns:w10="urn:schemas-microsoft-com:office:word" xmlns:w="http://schemas.openxmlformats.org/wordprocessingml/2006/main" xmlns:w14="http://schemas.microsoft.com/office/word/2010/wordml" xmlns:w15="http://schemas.microsoft.com/office/word/2012/wordml" xmlns:wpg="http://schemas.microsoft.com/office/word/2010/wordprocessingGroup" xmlns:wpi="http://schemas.microsoft.com/office/word/2010/wordprocessingInk" xmlns:wne="http://schemas.microsoft.com/office/word/2006/wordml" xmlns:wps="http://schemas.microsoft.com/office/word/2010/wordprocessingShape" mc:Ignorable="w14 w15 wp14">
+  <w:footnote w:type="separator" w:id="-1">
+    <w:p>
+      <w:r>
+        <w:separator/>
+      </w:r>
+    </w:p>
+  </w:footnote>
+  <w:footnote w:type="continuationSeparator" w:id="0">
+    <w:p>
+      <w:r>
+        <w:continuationSeparator/>
+      </w:r>
+    </w:p>
+  </w:footnote>
+  <w:footnote w:id="1">
+    <w:p>
+      <w:pPr>
+        <w:pStyle w:val="Funotentext"/>
+        <w:rPr>
+          <w:lang w:val="de-DE"/>
+        </w:rPr>
+      </w:pPr>
+      <w:r>
+        <w:rPr>
+          <w:rStyle w:val="Funotenzeichen"/>
+        </w:rPr>
+        <w:footnoteRef/>
+      </w:r>
+      <w:r>
+        <w:t xml:space="preserve"> </w:t>
+      </w:r>
+      <w:r>
+        <w:rPr>
+          <w:lang w:val="de-DE"/>
+        </w:rPr>
+        <w:t xml:space="preserve">PNG: </w:t>
+      </w:r>
+      <w:hyperlink r:id="rId1" w:history="1">
+        <w:r>
+          <w:rPr>
+            <w:rStyle w:val="Link"/>
+            <w:lang w:val="de-DE"/>
+          </w:rPr>
+          <w:t>https://en.wikipedia.org/wiki/Portable_Network_Graphics</w:t>
+        </w:r>
+      </w:hyperlink>
+    </w:p>
+  </w:footnote>
+  <w:footnote w:id="2">
+    <w:p>
+      <w:pPr>
+        <w:pStyle w:val="Funotentext"/>
+        <w:rPr>
+          <w:lang w:val="de-DE"/>
+        </w:rPr>
+      </w:pPr>
+      <w:r>
+        <w:rPr>
+          <w:rStyle w:val="Funotenzeichen"/>
+        </w:rPr>
+        <w:footnoteRef/>
+      </w:r>
+      <w:r>
+        <w:t xml:space="preserve"> </w:t>
+      </w:r>
+      <w:r>
+        <w:rPr>
+          <w:lang w:val="de-DE"/>
+        </w:rPr>
+        <w:t xml:space="preserve">PGM: </w:t>
+      </w:r>
+      <w:hyperlink r:id="rId2" w:history="1">
+        <w:r>
+          <w:rPr>
+            <w:rStyle w:val="Link"/>
+            <w:lang w:val="de-DE"/>
+          </w:rPr>
+          <w:t>https://en.wikipedia.org/wiki/Netpbm_format</w:t>
+        </w:r>
+      </w:hyperlink>
+    </w:p>
+  </w:footnote>
+  <w:footnote w:id="3">
+    <w:p>
+      <w:pPr>
+        <w:pStyle w:val="Funotentext"/>
+      </w:pPr>
+      <w:r>
+        <w:rPr>
+          <w:rStyle w:val="Funotenzeichen"/>
+        </w:rPr>
+        <w:footnoteRef/>
+      </w:r>
+      <w:r>
+        <w:t xml:space="preserve"> ImageMagic: </w:t>
+      </w:r>
+      <w:hyperlink r:id="rId3" w:history="1">
+        <w:r>
+          <w:rPr>
+            <w:rStyle w:val="Link"/>
+          </w:rPr>
+          <w:t>http://stackoverflow.com/questions/5150503/image-magick-java</w:t>
+        </w:r>
+      </w:hyperlink>
+    </w:p>
+  </w:footnote>
+</w:footnotes>
 </file>
 
 <file path=word/numbering.xml><?xml version="1.0" encoding="utf-8"?>
@@ -2678,6 +3281,83 @@
       <w:ind w:left="1920"/>
     </w:pPr>
   </w:style>
+  <w:style w:type="paragraph" w:styleId="Funotentext">
+    <w:name w:val="footnote text"/>
+    <w:basedOn w:val="Standard"/>
+    <w:link w:val="FunotentextZchn"/>
+    <w:uiPriority w:val="99"/>
+    <w:unhideWhenUsed/>
+    <w:rsid w:val="00805CE3"/>
+  </w:style>
+  <w:style w:type="character" w:customStyle="1" w:styleId="FunotentextZchn">
+    <w:name w:val="Fußnotentext Zchn"/>
+    <w:basedOn w:val="Absatz-Standardschriftart"/>
+    <w:link w:val="Funotentext"/>
+    <w:uiPriority w:val="99"/>
+    <w:rsid w:val="00805CE3"/>
+    <w:rPr>
+      <w:lang w:val="en-US"/>
+    </w:rPr>
+  </w:style>
+  <w:style w:type="character" w:styleId="Funotenzeichen">
+    <w:name w:val="footnote reference"/>
+    <w:basedOn w:val="Absatz-Standardschriftart"/>
+    <w:uiPriority w:val="99"/>
+    <w:unhideWhenUsed/>
+    <w:rsid w:val="00805CE3"/>
+    <w:rPr>
+      <w:vertAlign w:val="superscript"/>
+    </w:rPr>
+  </w:style>
+  <w:style w:type="paragraph" w:styleId="HTMLVorformatiert">
+    <w:name w:val="HTML Preformatted"/>
+    <w:basedOn w:val="Standard"/>
+    <w:link w:val="HTMLVorformatiertZchn"/>
+    <w:uiPriority w:val="99"/>
+    <w:semiHidden/>
+    <w:unhideWhenUsed/>
+    <w:rsid w:val="00085EE4"/>
+    <w:pPr>
+      <w:tabs>
+        <w:tab w:val="left" w:pos="916"/>
+        <w:tab w:val="left" w:pos="1832"/>
+        <w:tab w:val="left" w:pos="2748"/>
+        <w:tab w:val="left" w:pos="3664"/>
+        <w:tab w:val="left" w:pos="4580"/>
+        <w:tab w:val="left" w:pos="5496"/>
+        <w:tab w:val="left" w:pos="6412"/>
+        <w:tab w:val="left" w:pos="7328"/>
+        <w:tab w:val="left" w:pos="8244"/>
+        <w:tab w:val="left" w:pos="9160"/>
+        <w:tab w:val="left" w:pos="10076"/>
+        <w:tab w:val="left" w:pos="10992"/>
+        <w:tab w:val="left" w:pos="11908"/>
+        <w:tab w:val="left" w:pos="12824"/>
+        <w:tab w:val="left" w:pos="13740"/>
+        <w:tab w:val="left" w:pos="14656"/>
+      </w:tabs>
+    </w:pPr>
+    <w:rPr>
+      <w:rFonts w:ascii="Courier New" w:hAnsi="Courier New" w:cs="Courier New"/>
+      <w:sz w:val="20"/>
+      <w:szCs w:val="20"/>
+      <w:lang w:val="de-DE" w:eastAsia="de-DE"/>
+    </w:rPr>
+  </w:style>
+  <w:style w:type="character" w:customStyle="1" w:styleId="HTMLVorformatiertZchn">
+    <w:name w:val="HTML Vorformatiert Zchn"/>
+    <w:basedOn w:val="Absatz-Standardschriftart"/>
+    <w:link w:val="HTMLVorformatiert"/>
+    <w:uiPriority w:val="99"/>
+    <w:semiHidden/>
+    <w:rsid w:val="00085EE4"/>
+    <w:rPr>
+      <w:rFonts w:ascii="Courier New" w:hAnsi="Courier New" w:cs="Courier New"/>
+      <w:sz w:val="20"/>
+      <w:szCs w:val="20"/>
+      <w:lang w:eastAsia="de-DE"/>
+    </w:rPr>
+  </w:style>
 </w:styles>
 </file>
 

</xml_diff>